<commit_message>
edited implementation plan formating
</commit_message>
<xml_diff>
--- a/Calculator/Assignment_–_Writing_iOS_Apps_with_UIKit-2.docx
+++ b/Calculator/Assignment_–_Writing_iOS_Apps_with_UIKit-2.docx
@@ -653,947 +653,2996 @@
         <w:pStyle w:val="Body"/>
       </w:pPr>
     </w:p>
-    <w:p>
-      <w:pPr>
-        <w:pStyle w:val="Body"/>
-        <w:tabs>
-          <w:tab w:val="left" w:pos="2430"/>
-          <w:tab w:val="left" w:pos="4770"/>
-          <w:tab w:val="left" w:pos="8910"/>
-        </w:tabs>
-        <w:rPr>
-          <w:u w:val="single"/>
-        </w:rPr>
-      </w:pPr>
-      <w:r>
-        <w:rPr>
-          <w:u w:val="single"/>
-        </w:rPr>
-        <w:t>Required outlets?</w:t>
-      </w:r>
-      <w:r>
-        <w:tab/>
-      </w:r>
-      <w:r>
-        <w:rPr>
-          <w:u w:val="single"/>
-        </w:rPr>
-        <w:t>Required actions?</w:t>
-      </w:r>
-      <w:r>
-        <w:tab/>
-      </w:r>
-      <w:r>
-        <w:rPr>
-          <w:u w:val="single"/>
-        </w:rPr>
-        <w:t>What state should the model track?</w:t>
-      </w:r>
-      <w:r>
-        <w:t xml:space="preserve">  </w:t>
-      </w:r>
-      <w:r>
-        <w:tab/>
-      </w:r>
-      <w:r>
-        <w:rPr>
-          <w:u w:val="single"/>
-        </w:rPr>
-        <w:t>What functions does the model need?</w:t>
-      </w:r>
-    </w:p>
-    <w:p>
-      <w:pPr>
-        <w:pStyle w:val="Body"/>
-        <w:tabs>
-          <w:tab w:val="left" w:pos="2430"/>
-          <w:tab w:val="left" w:pos="4770"/>
-          <w:tab w:val="left" w:pos="8910"/>
-        </w:tabs>
-        <w:rPr>
-          <w:i/>
-          <w:iCs/>
-          <w:sz w:val="20"/>
-          <w:szCs w:val="20"/>
-        </w:rPr>
-      </w:pPr>
-      <w:r>
-        <w:rPr>
-          <w:i/>
-          <w:iCs/>
-          <w:sz w:val="20"/>
-          <w:szCs w:val="20"/>
-        </w:rPr>
-        <w:t>labelDisplay</w:t>
-      </w:r>
-      <w:r>
-        <w:rPr>
-          <w:i/>
-          <w:iCs/>
-          <w:sz w:val="20"/>
-          <w:szCs w:val="20"/>
-        </w:rPr>
-        <w:tab/>
-        <w:t>onePressed</w:t>
-      </w:r>
-      <w:r>
-        <w:rPr>
-          <w:i/>
-          <w:iCs/>
-          <w:sz w:val="20"/>
-          <w:szCs w:val="20"/>
-        </w:rPr>
-        <w:tab/>
-        <w:t>computedValue : Double</w:t>
-      </w:r>
-      <w:r>
-        <w:rPr>
-          <w:i/>
-          <w:iCs/>
-          <w:sz w:val="20"/>
-          <w:szCs w:val="20"/>
-        </w:rPr>
-        <w:tab/>
-        <w:t>addToNewValue(digit : string)</w:t>
-      </w:r>
-    </w:p>
-    <w:p>
-      <w:pPr>
-        <w:pStyle w:val="Body"/>
-        <w:tabs>
-          <w:tab w:val="left" w:pos="2430"/>
-          <w:tab w:val="left" w:pos="4770"/>
-          <w:tab w:val="left" w:pos="8910"/>
-        </w:tabs>
-        <w:rPr>
-          <w:i/>
-          <w:iCs/>
-          <w:sz w:val="20"/>
-          <w:szCs w:val="20"/>
-        </w:rPr>
-      </w:pPr>
-      <w:r>
-        <w:rPr>
-          <w:i/>
-          <w:iCs/>
-          <w:sz w:val="20"/>
-          <w:szCs w:val="20"/>
-        </w:rPr>
-        <w:tab/>
-        <w:t>twoPressed</w:t>
-      </w:r>
-      <w:r>
-        <w:rPr>
-          <w:i/>
-          <w:iCs/>
-          <w:sz w:val="20"/>
-          <w:szCs w:val="20"/>
-        </w:rPr>
-        <w:tab/>
-        <w:t>providedValue : String?</w:t>
-      </w:r>
-      <w:r>
-        <w:rPr>
-          <w:i/>
-          <w:iCs/>
-          <w:sz w:val="20"/>
-          <w:szCs w:val="20"/>
-        </w:rPr>
-        <w:tab/>
-      </w:r>
-      <w:r>
-        <w:rPr>
-          <w:i/>
-          <w:iCs/>
-          <w:sz w:val="20"/>
-          <w:szCs w:val="20"/>
-        </w:rPr>
-        <w:t>m</w:t>
-      </w:r>
-      <w:r>
-        <w:rPr>
-          <w:i/>
-          <w:iCs/>
-          <w:sz w:val="20"/>
-          <w:szCs w:val="20"/>
-        </w:rPr>
-        <w:t>ultiply</w:t>
-      </w:r>
-    </w:p>
-    <w:p>
-      <w:pPr>
-        <w:pStyle w:val="Body"/>
-        <w:tabs>
-          <w:tab w:val="left" w:pos="2430"/>
-          <w:tab w:val="left" w:pos="4770"/>
-          <w:tab w:val="left" w:pos="8910"/>
-        </w:tabs>
-        <w:rPr>
-          <w:i/>
-          <w:iCs/>
-          <w:sz w:val="20"/>
-          <w:szCs w:val="20"/>
-        </w:rPr>
-      </w:pPr>
-      <w:r>
-        <w:rPr>
-          <w:i/>
-          <w:iCs/>
-          <w:sz w:val="20"/>
-          <w:szCs w:val="20"/>
-        </w:rPr>
-        <w:tab/>
-      </w:r>
-      <w:r>
-        <w:rPr>
-          <w:i/>
-          <w:iCs/>
-          <w:sz w:val="20"/>
-          <w:szCs w:val="20"/>
-        </w:rPr>
-        <w:t>threePressed</w:t>
-      </w:r>
-      <w:r>
-        <w:rPr>
-          <w:i/>
-          <w:iCs/>
-          <w:sz w:val="20"/>
-          <w:szCs w:val="20"/>
-        </w:rPr>
-        <w:tab/>
-        <w:t>operation : Operation?</w:t>
-      </w:r>
-      <w:r>
-        <w:rPr>
-          <w:i/>
-          <w:iCs/>
-          <w:sz w:val="20"/>
-          <w:szCs w:val="20"/>
-        </w:rPr>
-        <w:tab/>
-        <w:t>divide</w:t>
-      </w:r>
-    </w:p>
-    <w:p>
-      <w:pPr>
-        <w:pStyle w:val="Body"/>
-        <w:tabs>
-          <w:tab w:val="left" w:pos="2430"/>
-          <w:tab w:val="left" w:pos="4770"/>
-          <w:tab w:val="left" w:pos="8910"/>
-        </w:tabs>
-        <w:rPr>
-          <w:i/>
-          <w:iCs/>
-          <w:sz w:val="20"/>
-          <w:szCs w:val="20"/>
-        </w:rPr>
-      </w:pPr>
-      <w:r>
-        <w:rPr>
-          <w:i/>
-          <w:iCs/>
-          <w:sz w:val="20"/>
-          <w:szCs w:val="20"/>
-        </w:rPr>
-        <w:tab/>
-      </w:r>
-      <w:r>
-        <w:rPr>
-          <w:i/>
-          <w:iCs/>
-          <w:sz w:val="20"/>
-          <w:szCs w:val="20"/>
-        </w:rPr>
-        <w:t>fourPressed</w:t>
-      </w:r>
-      <w:r>
-        <w:rPr>
-          <w:i/>
-          <w:iCs/>
-          <w:sz w:val="20"/>
-          <w:szCs w:val="20"/>
-        </w:rPr>
-        <w:tab/>
-      </w:r>
-      <w:r>
-        <w:rPr>
-          <w:i/>
-          <w:iCs/>
-          <w:sz w:val="20"/>
-          <w:szCs w:val="20"/>
-        </w:rPr>
-        <w:tab/>
-        <w:t>updateState</w:t>
-      </w:r>
-    </w:p>
-    <w:p>
-      <w:pPr>
-        <w:pStyle w:val="Body"/>
-        <w:tabs>
-          <w:tab w:val="left" w:pos="2430"/>
-          <w:tab w:val="left" w:pos="4770"/>
-          <w:tab w:val="left" w:pos="8910"/>
-        </w:tabs>
-        <w:rPr>
-          <w:i/>
-          <w:iCs/>
-          <w:sz w:val="20"/>
-          <w:szCs w:val="20"/>
-        </w:rPr>
-      </w:pPr>
-      <w:r>
-        <w:rPr>
-          <w:i/>
-          <w:iCs/>
-          <w:sz w:val="20"/>
-          <w:szCs w:val="20"/>
-        </w:rPr>
-        <w:tab/>
-      </w:r>
-      <w:r>
-        <w:rPr>
-          <w:i/>
-          <w:iCs/>
-          <w:sz w:val="20"/>
-          <w:szCs w:val="20"/>
-        </w:rPr>
-        <w:t>fivePressed</w:t>
-      </w:r>
-      <w:r>
-        <w:rPr>
-          <w:i/>
-          <w:iCs/>
-          <w:sz w:val="20"/>
-          <w:szCs w:val="20"/>
-        </w:rPr>
-        <w:tab/>
-      </w:r>
-      <w:r>
-        <w:rPr>
-          <w:i/>
-          <w:iCs/>
-          <w:sz w:val="20"/>
-          <w:szCs w:val="20"/>
-        </w:rPr>
-        <w:tab/>
-        <w:t>equals</w:t>
-      </w:r>
-    </w:p>
-    <w:p>
-      <w:pPr>
-        <w:pStyle w:val="Body"/>
-        <w:tabs>
-          <w:tab w:val="left" w:pos="2430"/>
-          <w:tab w:val="left" w:pos="4770"/>
-          <w:tab w:val="left" w:pos="8910"/>
-        </w:tabs>
-        <w:rPr>
-          <w:i/>
-          <w:iCs/>
-          <w:sz w:val="20"/>
-          <w:szCs w:val="20"/>
-        </w:rPr>
-      </w:pPr>
-      <w:r>
-        <w:rPr>
-          <w:i/>
-          <w:iCs/>
-          <w:sz w:val="20"/>
-          <w:szCs w:val="20"/>
-        </w:rPr>
-        <w:tab/>
-      </w:r>
-      <w:r>
-        <w:rPr>
-          <w:i/>
-          <w:iCs/>
-          <w:sz w:val="20"/>
-          <w:szCs w:val="20"/>
-        </w:rPr>
-        <w:t>sixPressed</w:t>
-      </w:r>
-      <w:r>
-        <w:rPr>
-          <w:i/>
-          <w:iCs/>
-          <w:sz w:val="20"/>
-          <w:szCs w:val="20"/>
-        </w:rPr>
-        <w:tab/>
-      </w:r>
-      <w:r>
-        <w:rPr>
-          <w:i/>
-          <w:iCs/>
-          <w:sz w:val="20"/>
-          <w:szCs w:val="20"/>
-        </w:rPr>
-        <w:tab/>
-        <w:t>makeProvidedValueCompletedValue</w:t>
-      </w:r>
-    </w:p>
-    <w:p>
-      <w:pPr>
-        <w:pStyle w:val="Body"/>
-        <w:tabs>
-          <w:tab w:val="left" w:pos="2430"/>
-          <w:tab w:val="left" w:pos="4770"/>
-          <w:tab w:val="left" w:pos="8910"/>
-        </w:tabs>
-        <w:rPr>
-          <w:i/>
-          <w:iCs/>
-          <w:sz w:val="20"/>
-          <w:szCs w:val="20"/>
-        </w:rPr>
-      </w:pPr>
-      <w:r>
-        <w:rPr>
-          <w:i/>
-          <w:iCs/>
-          <w:sz w:val="20"/>
-          <w:szCs w:val="20"/>
-        </w:rPr>
-        <w:tab/>
-      </w:r>
-      <w:r>
-        <w:rPr>
-          <w:i/>
-          <w:iCs/>
-          <w:sz w:val="20"/>
-          <w:szCs w:val="20"/>
-        </w:rPr>
-        <w:t>sevenPressed</w:t>
-      </w:r>
-      <w:r>
-        <w:rPr>
-          <w:i/>
-          <w:iCs/>
-          <w:sz w:val="20"/>
-          <w:szCs w:val="20"/>
-        </w:rPr>
-        <w:tab/>
-      </w:r>
-      <w:r>
-        <w:rPr>
-          <w:i/>
-          <w:iCs/>
-          <w:sz w:val="20"/>
-          <w:szCs w:val="20"/>
-        </w:rPr>
-        <w:tab/>
-        <w:t>clear</w:t>
-      </w:r>
-    </w:p>
-    <w:p>
-      <w:pPr>
-        <w:pStyle w:val="Body"/>
-        <w:tabs>
-          <w:tab w:val="left" w:pos="2430"/>
-          <w:tab w:val="left" w:pos="4770"/>
-          <w:tab w:val="left" w:pos="8910"/>
-        </w:tabs>
-        <w:rPr>
-          <w:i/>
-          <w:iCs/>
-          <w:sz w:val="20"/>
-          <w:szCs w:val="20"/>
-        </w:rPr>
-      </w:pPr>
-      <w:r>
-        <w:rPr>
-          <w:i/>
-          <w:iCs/>
-          <w:sz w:val="20"/>
-          <w:szCs w:val="20"/>
-        </w:rPr>
-        <w:tab/>
-      </w:r>
-      <w:r>
-        <w:rPr>
-          <w:i/>
-          <w:iCs/>
-          <w:sz w:val="20"/>
-          <w:szCs w:val="20"/>
-        </w:rPr>
-        <w:t>eightPressed</w:t>
-      </w:r>
-      <w:r>
-        <w:rPr>
-          <w:i/>
-          <w:iCs/>
-          <w:sz w:val="20"/>
-          <w:szCs w:val="20"/>
-        </w:rPr>
-        <w:tab/>
-      </w:r>
-      <w:r>
-        <w:rPr>
-          <w:i/>
-          <w:iCs/>
-          <w:sz w:val="20"/>
-          <w:szCs w:val="20"/>
-        </w:rPr>
-        <w:tab/>
-      </w:r>
-      <w:r>
-        <w:rPr>
-          <w:i/>
-          <w:iCs/>
-          <w:sz w:val="20"/>
-          <w:szCs w:val="20"/>
-        </w:rPr>
-        <w:t>subtraction</w:t>
-      </w:r>
-      <w:r>
-        <w:rPr>
-          <w:i/>
-          <w:iCs/>
-          <w:sz w:val="20"/>
-          <w:szCs w:val="20"/>
-        </w:rPr>
-        <w:tab/>
-      </w:r>
-      <w:r>
-        <w:rPr>
-          <w:i/>
-          <w:iCs/>
-          <w:sz w:val="20"/>
-          <w:szCs w:val="20"/>
-        </w:rPr>
-        <w:tab/>
-      </w:r>
-    </w:p>
-    <w:p>
-      <w:pPr>
-        <w:pStyle w:val="Body"/>
-        <w:tabs>
-          <w:tab w:val="left" w:pos="2430"/>
-          <w:tab w:val="left" w:pos="4770"/>
-          <w:tab w:val="left" w:pos="8910"/>
-        </w:tabs>
-        <w:rPr>
-          <w:i/>
-          <w:iCs/>
-          <w:sz w:val="20"/>
-          <w:szCs w:val="20"/>
-        </w:rPr>
-      </w:pPr>
-      <w:r>
-        <w:rPr>
-          <w:i/>
-          <w:iCs/>
-          <w:sz w:val="20"/>
-          <w:szCs w:val="20"/>
-        </w:rPr>
-        <w:tab/>
-        <w:t>ninePressed</w:t>
-      </w:r>
-      <w:r>
-        <w:rPr>
-          <w:i/>
-          <w:iCs/>
-          <w:sz w:val="20"/>
-          <w:szCs w:val="20"/>
-        </w:rPr>
-        <w:t xml:space="preserve"> </w:t>
-      </w:r>
-      <w:r>
-        <w:rPr>
-          <w:i/>
-          <w:iCs/>
-          <w:sz w:val="20"/>
-          <w:szCs w:val="20"/>
-        </w:rPr>
-        <w:tab/>
-      </w:r>
-      <w:r>
-        <w:rPr>
-          <w:i/>
-          <w:iCs/>
-          <w:sz w:val="20"/>
-          <w:szCs w:val="20"/>
-        </w:rPr>
-        <w:tab/>
-      </w:r>
-      <w:r>
-        <w:rPr>
-          <w:i/>
-          <w:iCs/>
-          <w:sz w:val="20"/>
-          <w:szCs w:val="20"/>
-        </w:rPr>
-        <w:t>plusMinus</w:t>
-      </w:r>
-      <w:r>
-        <w:rPr>
-          <w:i/>
-          <w:iCs/>
-          <w:sz w:val="20"/>
-          <w:szCs w:val="20"/>
-        </w:rPr>
-        <w:tab/>
-      </w:r>
-      <w:r>
-        <w:rPr>
-          <w:i/>
-          <w:iCs/>
-          <w:sz w:val="20"/>
-          <w:szCs w:val="20"/>
-        </w:rPr>
-        <w:tab/>
-      </w:r>
-    </w:p>
-    <w:p>
-      <w:pPr>
-        <w:pStyle w:val="Body"/>
-        <w:tabs>
-          <w:tab w:val="left" w:pos="2430"/>
-          <w:tab w:val="left" w:pos="4770"/>
-          <w:tab w:val="left" w:pos="8910"/>
-        </w:tabs>
-        <w:rPr>
-          <w:i/>
-          <w:iCs/>
-          <w:sz w:val="20"/>
-          <w:szCs w:val="20"/>
-        </w:rPr>
-      </w:pPr>
-      <w:r>
-        <w:rPr>
-          <w:i/>
-          <w:iCs/>
-          <w:sz w:val="20"/>
-          <w:szCs w:val="20"/>
-        </w:rPr>
-        <w:tab/>
-        <w:t>zeroPressed</w:t>
-      </w:r>
-      <w:r>
-        <w:rPr>
-          <w:i/>
-          <w:iCs/>
-          <w:sz w:val="20"/>
-          <w:szCs w:val="20"/>
-        </w:rPr>
-        <w:t xml:space="preserve"> </w:t>
-      </w:r>
-      <w:r>
-        <w:rPr>
-          <w:i/>
-          <w:iCs/>
-          <w:sz w:val="20"/>
-          <w:szCs w:val="20"/>
-        </w:rPr>
-        <w:tab/>
-      </w:r>
-      <w:r>
-        <w:rPr>
-          <w:i/>
-          <w:iCs/>
-          <w:sz w:val="20"/>
-          <w:szCs w:val="20"/>
-        </w:rPr>
-        <w:tab/>
-      </w:r>
-      <w:r>
-        <w:rPr>
-          <w:i/>
-          <w:iCs/>
-          <w:sz w:val="20"/>
-          <w:szCs w:val="20"/>
-        </w:rPr>
-        <w:t>percentage</w:t>
-      </w:r>
-    </w:p>
-    <w:p>
-      <w:pPr>
-        <w:pStyle w:val="Body"/>
-        <w:tabs>
-          <w:tab w:val="left" w:pos="2430"/>
-          <w:tab w:val="left" w:pos="4770"/>
-          <w:tab w:val="left" w:pos="8910"/>
-        </w:tabs>
-        <w:rPr>
-          <w:i/>
-          <w:iCs/>
-          <w:sz w:val="20"/>
-          <w:szCs w:val="20"/>
-        </w:rPr>
-      </w:pPr>
-      <w:r>
-        <w:rPr>
-          <w:i/>
-          <w:iCs/>
-          <w:sz w:val="20"/>
-          <w:szCs w:val="20"/>
-        </w:rPr>
-        <w:tab/>
-        <w:t>decimalPressed</w:t>
-      </w:r>
-      <w:r>
-        <w:rPr>
-          <w:i/>
-          <w:iCs/>
-          <w:sz w:val="20"/>
-          <w:szCs w:val="20"/>
-        </w:rPr>
-        <w:t xml:space="preserve"> </w:t>
-      </w:r>
-      <w:r>
-        <w:rPr>
-          <w:i/>
-          <w:iCs/>
-          <w:sz w:val="20"/>
-          <w:szCs w:val="20"/>
-        </w:rPr>
-        <w:tab/>
-      </w:r>
-      <w:r>
-        <w:rPr>
-          <w:i/>
-          <w:iCs/>
-          <w:sz w:val="20"/>
-          <w:szCs w:val="20"/>
-        </w:rPr>
-        <w:tab/>
-      </w:r>
-      <w:r>
-        <w:rPr>
-          <w:i/>
-          <w:iCs/>
-          <w:sz w:val="20"/>
-          <w:szCs w:val="20"/>
-        </w:rPr>
-        <w:t>addition</w:t>
-      </w:r>
-    </w:p>
-    <w:p>
-      <w:pPr>
-        <w:pStyle w:val="Body"/>
-        <w:tabs>
-          <w:tab w:val="left" w:pos="2430"/>
-          <w:tab w:val="left" w:pos="4770"/>
-          <w:tab w:val="left" w:pos="8910"/>
-        </w:tabs>
-        <w:rPr>
-          <w:i/>
-          <w:iCs/>
-          <w:sz w:val="20"/>
-          <w:szCs w:val="20"/>
-        </w:rPr>
-      </w:pPr>
-      <w:r>
-        <w:rPr>
-          <w:i/>
-          <w:iCs/>
-          <w:sz w:val="20"/>
-          <w:szCs w:val="20"/>
-        </w:rPr>
-        <w:tab/>
-        <w:t>plusMinusPressed</w:t>
-      </w:r>
-    </w:p>
-    <w:p>
-      <w:pPr>
-        <w:pStyle w:val="Body"/>
-        <w:tabs>
-          <w:tab w:val="left" w:pos="2430"/>
-          <w:tab w:val="left" w:pos="4770"/>
-          <w:tab w:val="left" w:pos="8910"/>
-        </w:tabs>
-        <w:rPr>
-          <w:i/>
-          <w:iCs/>
-          <w:sz w:val="20"/>
-          <w:szCs w:val="20"/>
-        </w:rPr>
-      </w:pPr>
-      <w:r>
-        <w:rPr>
-          <w:i/>
-          <w:iCs/>
-          <w:sz w:val="20"/>
-          <w:szCs w:val="20"/>
-        </w:rPr>
-        <w:tab/>
-        <w:t>percentagePressed</w:t>
-      </w:r>
-    </w:p>
-    <w:p>
-      <w:pPr>
-        <w:pStyle w:val="Body"/>
-        <w:tabs>
-          <w:tab w:val="left" w:pos="2430"/>
-          <w:tab w:val="left" w:pos="4770"/>
-          <w:tab w:val="left" w:pos="8910"/>
-        </w:tabs>
-        <w:rPr>
-          <w:i/>
-          <w:iCs/>
-          <w:sz w:val="20"/>
-          <w:szCs w:val="20"/>
-        </w:rPr>
-      </w:pPr>
-      <w:r>
-        <w:rPr>
-          <w:i/>
-          <w:iCs/>
-          <w:sz w:val="20"/>
-          <w:szCs w:val="20"/>
-        </w:rPr>
-        <w:tab/>
-        <w:t>multiply</w:t>
-      </w:r>
-      <w:r>
-        <w:rPr>
-          <w:i/>
-          <w:iCs/>
-          <w:sz w:val="20"/>
-          <w:szCs w:val="20"/>
-        </w:rPr>
-        <w:t>Pressed</w:t>
-      </w:r>
-    </w:p>
-    <w:p>
-      <w:pPr>
-        <w:pStyle w:val="Body"/>
-        <w:tabs>
-          <w:tab w:val="left" w:pos="2430"/>
-          <w:tab w:val="left" w:pos="4770"/>
-          <w:tab w:val="left" w:pos="8910"/>
-        </w:tabs>
-        <w:rPr>
-          <w:i/>
-          <w:iCs/>
-          <w:sz w:val="20"/>
-          <w:szCs w:val="20"/>
-        </w:rPr>
-      </w:pPr>
-      <w:r>
-        <w:rPr>
-          <w:i/>
-          <w:iCs/>
-          <w:sz w:val="20"/>
-          <w:szCs w:val="20"/>
-        </w:rPr>
-        <w:tab/>
-      </w:r>
-      <w:r>
-        <w:rPr>
-          <w:i/>
-          <w:iCs/>
-          <w:sz w:val="20"/>
-          <w:szCs w:val="20"/>
-        </w:rPr>
-        <w:t>divisionPressed</w:t>
-      </w:r>
-    </w:p>
-    <w:p>
-      <w:pPr>
-        <w:pStyle w:val="Body"/>
-        <w:tabs>
-          <w:tab w:val="left" w:pos="2430"/>
-          <w:tab w:val="left" w:pos="4770"/>
-          <w:tab w:val="left" w:pos="8910"/>
-        </w:tabs>
-        <w:rPr>
-          <w:i/>
-          <w:iCs/>
-          <w:sz w:val="20"/>
-          <w:szCs w:val="20"/>
-        </w:rPr>
-      </w:pPr>
-      <w:r>
-        <w:rPr>
-          <w:i/>
-          <w:iCs/>
-          <w:sz w:val="20"/>
-          <w:szCs w:val="20"/>
-        </w:rPr>
-        <w:tab/>
-        <w:t>additionPressed</w:t>
-      </w:r>
-    </w:p>
-    <w:p>
-      <w:pPr>
-        <w:pStyle w:val="Body"/>
-        <w:tabs>
-          <w:tab w:val="left" w:pos="2430"/>
-          <w:tab w:val="left" w:pos="4770"/>
-          <w:tab w:val="left" w:pos="8910"/>
-        </w:tabs>
-        <w:rPr>
-          <w:i/>
-          <w:iCs/>
-          <w:sz w:val="20"/>
-          <w:szCs w:val="20"/>
-        </w:rPr>
-      </w:pPr>
-      <w:r>
-        <w:rPr>
-          <w:i/>
-          <w:iCs/>
-          <w:sz w:val="20"/>
-          <w:szCs w:val="20"/>
-        </w:rPr>
-        <w:tab/>
-        <w:t>subtractionPressed</w:t>
-      </w:r>
-    </w:p>
-    <w:p>
-      <w:pPr>
-        <w:pStyle w:val="Body"/>
-        <w:tabs>
-          <w:tab w:val="left" w:pos="2430"/>
-          <w:tab w:val="left" w:pos="4770"/>
-          <w:tab w:val="left" w:pos="8910"/>
-        </w:tabs>
-        <w:rPr>
-          <w:i/>
-          <w:iCs/>
-          <w:sz w:val="20"/>
-          <w:szCs w:val="20"/>
-        </w:rPr>
-      </w:pPr>
-      <w:r>
-        <w:rPr>
-          <w:i/>
-          <w:iCs/>
-          <w:sz w:val="20"/>
-          <w:szCs w:val="20"/>
-        </w:rPr>
-        <w:tab/>
-        <w:t>equalsPressed</w:t>
-      </w:r>
-    </w:p>
-    <w:p>
-      <w:pPr>
-        <w:pStyle w:val="Body"/>
-        <w:tabs>
-          <w:tab w:val="left" w:pos="2430"/>
-          <w:tab w:val="left" w:pos="4770"/>
-          <w:tab w:val="left" w:pos="8910"/>
-        </w:tabs>
-        <w:rPr>
-          <w:i/>
-          <w:iCs/>
-          <w:sz w:val="20"/>
-          <w:szCs w:val="20"/>
-        </w:rPr>
-      </w:pPr>
-      <w:r>
-        <w:rPr>
-          <w:i/>
-          <w:iCs/>
-          <w:sz w:val="20"/>
-          <w:szCs w:val="20"/>
-        </w:rPr>
-        <w:tab/>
-        <w:t>clearPressed</w:t>
-      </w:r>
-    </w:p>
+    <w:tbl>
+      <w:tblPr>
+        <w:tblStyle w:val="TableGrid"/>
+        <w:tblW w:w="0" w:type="auto"/>
+        <w:tblLook w:val="04A0" w:firstRow="1" w:lastRow="0" w:firstColumn="1" w:lastColumn="0" w:noHBand="0" w:noVBand="1"/>
+      </w:tblPr>
+      <w:tblGrid>
+        <w:gridCol w:w="3129"/>
+        <w:gridCol w:w="3129"/>
+        <w:gridCol w:w="3129"/>
+        <w:gridCol w:w="3485"/>
+      </w:tblGrid>
+      <w:tr>
+        <w:tc>
+          <w:tcPr>
+            <w:tcW w:w="3129" w:type="dxa"/>
+          </w:tcPr>
+          <w:p>
+            <w:pPr>
+              <w:pStyle w:val="Body"/>
+              <w:pBdr>
+                <w:top w:val="none" w:sz="0" w:space="0" w:color="auto"/>
+                <w:left w:val="none" w:sz="0" w:space="0" w:color="auto"/>
+                <w:bottom w:val="none" w:sz="0" w:space="0" w:color="auto"/>
+                <w:right w:val="none" w:sz="0" w:space="0" w:color="auto"/>
+                <w:between w:val="none" w:sz="0" w:space="0" w:color="auto"/>
+                <w:bar w:val="none" w:sz="0" w:color="auto"/>
+              </w:pBdr>
+            </w:pPr>
+            <w:r>
+              <w:rPr>
+                <w:u w:val="single"/>
+              </w:rPr>
+              <w:t>Required outlets?</w:t>
+            </w:r>
+          </w:p>
+        </w:tc>
+        <w:tc>
+          <w:tcPr>
+            <w:tcW w:w="3129" w:type="dxa"/>
+          </w:tcPr>
+          <w:p>
+            <w:pPr>
+              <w:pStyle w:val="Body"/>
+              <w:pBdr>
+                <w:top w:val="none" w:sz="0" w:space="0" w:color="auto"/>
+                <w:left w:val="none" w:sz="0" w:space="0" w:color="auto"/>
+                <w:bottom w:val="none" w:sz="0" w:space="0" w:color="auto"/>
+                <w:right w:val="none" w:sz="0" w:space="0" w:color="auto"/>
+                <w:between w:val="none" w:sz="0" w:space="0" w:color="auto"/>
+                <w:bar w:val="none" w:sz="0" w:color="auto"/>
+              </w:pBdr>
+            </w:pPr>
+            <w:r>
+              <w:rPr>
+                <w:u w:val="single"/>
+              </w:rPr>
+              <w:t>Required actions?</w:t>
+            </w:r>
+          </w:p>
+        </w:tc>
+        <w:tc>
+          <w:tcPr>
+            <w:tcW w:w="3129" w:type="dxa"/>
+          </w:tcPr>
+          <w:p>
+            <w:pPr>
+              <w:pStyle w:val="Body"/>
+              <w:pBdr>
+                <w:top w:val="none" w:sz="0" w:space="0" w:color="auto"/>
+                <w:left w:val="none" w:sz="0" w:space="0" w:color="auto"/>
+                <w:bottom w:val="none" w:sz="0" w:space="0" w:color="auto"/>
+                <w:right w:val="none" w:sz="0" w:space="0" w:color="auto"/>
+                <w:between w:val="none" w:sz="0" w:space="0" w:color="auto"/>
+                <w:bar w:val="none" w:sz="0" w:color="auto"/>
+              </w:pBdr>
+            </w:pPr>
+            <w:r>
+              <w:rPr>
+                <w:u w:val="single"/>
+              </w:rPr>
+              <w:t>What state should the model track?</w:t>
+            </w:r>
+            <w:r>
+              <w:t xml:space="preserve">  </w:t>
+            </w:r>
+          </w:p>
+        </w:tc>
+        <w:tc>
+          <w:tcPr>
+            <w:tcW w:w="3129" w:type="dxa"/>
+          </w:tcPr>
+          <w:p>
+            <w:pPr>
+              <w:pStyle w:val="Body"/>
+              <w:pBdr>
+                <w:top w:val="none" w:sz="0" w:space="0" w:color="auto"/>
+                <w:left w:val="none" w:sz="0" w:space="0" w:color="auto"/>
+                <w:bottom w:val="none" w:sz="0" w:space="0" w:color="auto"/>
+                <w:right w:val="none" w:sz="0" w:space="0" w:color="auto"/>
+                <w:between w:val="none" w:sz="0" w:space="0" w:color="auto"/>
+                <w:bar w:val="none" w:sz="0" w:color="auto"/>
+              </w:pBdr>
+              <w:rPr>
+                <w:u w:val="single"/>
+              </w:rPr>
+            </w:pPr>
+            <w:r>
+              <w:rPr>
+                <w:u w:val="single"/>
+              </w:rPr>
+              <w:t>What functions does the model need?</w:t>
+            </w:r>
+          </w:p>
+        </w:tc>
+      </w:tr>
+      <w:tr>
+        <w:trPr>
+          <w:trHeight w:val="240"/>
+        </w:trPr>
+        <w:tc>
+          <w:tcPr>
+            <w:tcW w:w="3129" w:type="dxa"/>
+            <w:vMerge w:val="restart"/>
+          </w:tcPr>
+          <w:p>
+            <w:pPr>
+              <w:pStyle w:val="Body"/>
+              <w:pBdr>
+                <w:top w:val="none" w:sz="0" w:space="0" w:color="auto"/>
+                <w:left w:val="none" w:sz="0" w:space="0" w:color="auto"/>
+                <w:bottom w:val="none" w:sz="0" w:space="0" w:color="auto"/>
+                <w:right w:val="none" w:sz="0" w:space="0" w:color="auto"/>
+                <w:between w:val="none" w:sz="0" w:space="0" w:color="auto"/>
+                <w:bar w:val="none" w:sz="0" w:color="auto"/>
+              </w:pBdr>
+              <w:rPr>
+                <w:i/>
+                <w:iCs/>
+                <w:sz w:val="20"/>
+                <w:szCs w:val="20"/>
+              </w:rPr>
+            </w:pPr>
+            <w:r>
+              <w:rPr>
+                <w:i/>
+                <w:iCs/>
+                <w:sz w:val="20"/>
+                <w:szCs w:val="20"/>
+              </w:rPr>
+              <w:t>labelDisplay</w:t>
+            </w:r>
+          </w:p>
+        </w:tc>
+        <w:tc>
+          <w:tcPr>
+            <w:tcW w:w="3129" w:type="dxa"/>
+            <w:vMerge w:val="restart"/>
+          </w:tcPr>
+          <w:p>
+            <w:pPr>
+              <w:pStyle w:val="Body"/>
+              <w:pBdr>
+                <w:top w:val="none" w:sz="0" w:space="0" w:color="auto"/>
+                <w:left w:val="none" w:sz="0" w:space="0" w:color="auto"/>
+                <w:bottom w:val="none" w:sz="0" w:space="0" w:color="auto"/>
+                <w:right w:val="none" w:sz="0" w:space="0" w:color="auto"/>
+                <w:between w:val="none" w:sz="0" w:space="0" w:color="auto"/>
+                <w:bar w:val="none" w:sz="0" w:color="auto"/>
+              </w:pBdr>
+              <w:rPr>
+                <w:i/>
+                <w:iCs/>
+                <w:sz w:val="20"/>
+                <w:szCs w:val="20"/>
+              </w:rPr>
+            </w:pPr>
+            <w:r>
+              <w:rPr>
+                <w:i/>
+                <w:iCs/>
+                <w:sz w:val="20"/>
+                <w:szCs w:val="20"/>
+              </w:rPr>
+              <w:t>onePressed</w:t>
+            </w:r>
+            <w:bookmarkStart w:id="0" w:name="_GoBack"/>
+            <w:bookmarkEnd w:id="0"/>
+          </w:p>
+          <w:p>
+            <w:pPr>
+              <w:pStyle w:val="Body"/>
+              <w:pBdr>
+                <w:top w:val="none" w:sz="0" w:space="0" w:color="auto"/>
+                <w:left w:val="none" w:sz="0" w:space="0" w:color="auto"/>
+                <w:bottom w:val="none" w:sz="0" w:space="0" w:color="auto"/>
+                <w:right w:val="none" w:sz="0" w:space="0" w:color="auto"/>
+                <w:between w:val="none" w:sz="0" w:space="0" w:color="auto"/>
+                <w:bar w:val="none" w:sz="0" w:color="auto"/>
+              </w:pBdr>
+              <w:rPr>
+                <w:i/>
+                <w:iCs/>
+                <w:sz w:val="20"/>
+                <w:szCs w:val="20"/>
+              </w:rPr>
+            </w:pPr>
+            <w:r>
+              <w:rPr>
+                <w:i/>
+                <w:iCs/>
+                <w:sz w:val="20"/>
+                <w:szCs w:val="20"/>
+              </w:rPr>
+              <w:t>twoPressed</w:t>
+            </w:r>
+          </w:p>
+          <w:p>
+            <w:pPr>
+              <w:pStyle w:val="Body"/>
+              <w:pBdr>
+                <w:top w:val="none" w:sz="0" w:space="0" w:color="auto"/>
+                <w:left w:val="none" w:sz="0" w:space="0" w:color="auto"/>
+                <w:bottom w:val="none" w:sz="0" w:space="0" w:color="auto"/>
+                <w:right w:val="none" w:sz="0" w:space="0" w:color="auto"/>
+                <w:between w:val="none" w:sz="0" w:space="0" w:color="auto"/>
+                <w:bar w:val="none" w:sz="0" w:color="auto"/>
+              </w:pBdr>
+              <w:rPr>
+                <w:i/>
+                <w:iCs/>
+                <w:sz w:val="20"/>
+                <w:szCs w:val="20"/>
+              </w:rPr>
+            </w:pPr>
+            <w:r>
+              <w:rPr>
+                <w:i/>
+                <w:iCs/>
+                <w:sz w:val="20"/>
+                <w:szCs w:val="20"/>
+              </w:rPr>
+              <w:t>threePressed</w:t>
+            </w:r>
+          </w:p>
+          <w:p>
+            <w:pPr>
+              <w:pStyle w:val="Body"/>
+              <w:pBdr>
+                <w:top w:val="none" w:sz="0" w:space="0" w:color="auto"/>
+                <w:left w:val="none" w:sz="0" w:space="0" w:color="auto"/>
+                <w:bottom w:val="none" w:sz="0" w:space="0" w:color="auto"/>
+                <w:right w:val="none" w:sz="0" w:space="0" w:color="auto"/>
+                <w:between w:val="none" w:sz="0" w:space="0" w:color="auto"/>
+                <w:bar w:val="none" w:sz="0" w:color="auto"/>
+              </w:pBdr>
+              <w:rPr>
+                <w:i/>
+                <w:iCs/>
+                <w:sz w:val="20"/>
+                <w:szCs w:val="20"/>
+              </w:rPr>
+            </w:pPr>
+            <w:r>
+              <w:rPr>
+                <w:i/>
+                <w:iCs/>
+                <w:sz w:val="20"/>
+                <w:szCs w:val="20"/>
+              </w:rPr>
+              <w:t>fourPressed</w:t>
+            </w:r>
+          </w:p>
+          <w:p>
+            <w:pPr>
+              <w:pStyle w:val="Body"/>
+              <w:pBdr>
+                <w:top w:val="none" w:sz="0" w:space="0" w:color="auto"/>
+                <w:left w:val="none" w:sz="0" w:space="0" w:color="auto"/>
+                <w:bottom w:val="none" w:sz="0" w:space="0" w:color="auto"/>
+                <w:right w:val="none" w:sz="0" w:space="0" w:color="auto"/>
+                <w:between w:val="none" w:sz="0" w:space="0" w:color="auto"/>
+                <w:bar w:val="none" w:sz="0" w:color="auto"/>
+              </w:pBdr>
+              <w:rPr>
+                <w:i/>
+                <w:iCs/>
+                <w:sz w:val="20"/>
+                <w:szCs w:val="20"/>
+              </w:rPr>
+            </w:pPr>
+            <w:r>
+              <w:rPr>
+                <w:i/>
+                <w:iCs/>
+                <w:sz w:val="20"/>
+                <w:szCs w:val="20"/>
+              </w:rPr>
+              <w:t>fivePressed</w:t>
+            </w:r>
+          </w:p>
+          <w:p>
+            <w:pPr>
+              <w:pStyle w:val="Body"/>
+              <w:pBdr>
+                <w:top w:val="none" w:sz="0" w:space="0" w:color="auto"/>
+                <w:left w:val="none" w:sz="0" w:space="0" w:color="auto"/>
+                <w:bottom w:val="none" w:sz="0" w:space="0" w:color="auto"/>
+                <w:right w:val="none" w:sz="0" w:space="0" w:color="auto"/>
+                <w:between w:val="none" w:sz="0" w:space="0" w:color="auto"/>
+                <w:bar w:val="none" w:sz="0" w:color="auto"/>
+              </w:pBdr>
+              <w:rPr>
+                <w:i/>
+                <w:iCs/>
+                <w:sz w:val="20"/>
+                <w:szCs w:val="20"/>
+              </w:rPr>
+            </w:pPr>
+            <w:r>
+              <w:rPr>
+                <w:i/>
+                <w:iCs/>
+                <w:sz w:val="20"/>
+                <w:szCs w:val="20"/>
+              </w:rPr>
+              <w:t>sixPressed</w:t>
+            </w:r>
+          </w:p>
+          <w:p>
+            <w:pPr>
+              <w:pStyle w:val="Body"/>
+              <w:pBdr>
+                <w:top w:val="none" w:sz="0" w:space="0" w:color="auto"/>
+                <w:left w:val="none" w:sz="0" w:space="0" w:color="auto"/>
+                <w:bottom w:val="none" w:sz="0" w:space="0" w:color="auto"/>
+                <w:right w:val="none" w:sz="0" w:space="0" w:color="auto"/>
+                <w:between w:val="none" w:sz="0" w:space="0" w:color="auto"/>
+                <w:bar w:val="none" w:sz="0" w:color="auto"/>
+              </w:pBdr>
+              <w:rPr>
+                <w:i/>
+                <w:iCs/>
+                <w:sz w:val="20"/>
+                <w:szCs w:val="20"/>
+              </w:rPr>
+            </w:pPr>
+            <w:r>
+              <w:rPr>
+                <w:i/>
+                <w:iCs/>
+                <w:sz w:val="20"/>
+                <w:szCs w:val="20"/>
+              </w:rPr>
+              <w:t>sevenPressed</w:t>
+            </w:r>
+          </w:p>
+          <w:p>
+            <w:pPr>
+              <w:pStyle w:val="Body"/>
+              <w:pBdr>
+                <w:top w:val="none" w:sz="0" w:space="0" w:color="auto"/>
+                <w:left w:val="none" w:sz="0" w:space="0" w:color="auto"/>
+                <w:bottom w:val="none" w:sz="0" w:space="0" w:color="auto"/>
+                <w:right w:val="none" w:sz="0" w:space="0" w:color="auto"/>
+                <w:between w:val="none" w:sz="0" w:space="0" w:color="auto"/>
+                <w:bar w:val="none" w:sz="0" w:color="auto"/>
+              </w:pBdr>
+              <w:rPr>
+                <w:i/>
+                <w:iCs/>
+                <w:sz w:val="20"/>
+                <w:szCs w:val="20"/>
+              </w:rPr>
+            </w:pPr>
+            <w:r>
+              <w:rPr>
+                <w:i/>
+                <w:iCs/>
+                <w:sz w:val="20"/>
+                <w:szCs w:val="20"/>
+              </w:rPr>
+              <w:t>eightPressed</w:t>
+            </w:r>
+          </w:p>
+          <w:p>
+            <w:pPr>
+              <w:pStyle w:val="Body"/>
+              <w:pBdr>
+                <w:top w:val="none" w:sz="0" w:space="0" w:color="auto"/>
+                <w:left w:val="none" w:sz="0" w:space="0" w:color="auto"/>
+                <w:bottom w:val="none" w:sz="0" w:space="0" w:color="auto"/>
+                <w:right w:val="none" w:sz="0" w:space="0" w:color="auto"/>
+                <w:between w:val="none" w:sz="0" w:space="0" w:color="auto"/>
+                <w:bar w:val="none" w:sz="0" w:color="auto"/>
+              </w:pBdr>
+              <w:rPr>
+                <w:i/>
+                <w:iCs/>
+                <w:sz w:val="20"/>
+                <w:szCs w:val="20"/>
+              </w:rPr>
+            </w:pPr>
+            <w:r>
+              <w:rPr>
+                <w:i/>
+                <w:iCs/>
+                <w:sz w:val="20"/>
+                <w:szCs w:val="20"/>
+              </w:rPr>
+              <w:t xml:space="preserve">ninePressed </w:t>
+            </w:r>
+          </w:p>
+          <w:p>
+            <w:pPr>
+              <w:pStyle w:val="Body"/>
+              <w:pBdr>
+                <w:top w:val="none" w:sz="0" w:space="0" w:color="auto"/>
+                <w:left w:val="none" w:sz="0" w:space="0" w:color="auto"/>
+                <w:bottom w:val="none" w:sz="0" w:space="0" w:color="auto"/>
+                <w:right w:val="none" w:sz="0" w:space="0" w:color="auto"/>
+                <w:between w:val="none" w:sz="0" w:space="0" w:color="auto"/>
+                <w:bar w:val="none" w:sz="0" w:color="auto"/>
+              </w:pBdr>
+              <w:rPr>
+                <w:i/>
+                <w:iCs/>
+                <w:sz w:val="20"/>
+                <w:szCs w:val="20"/>
+              </w:rPr>
+            </w:pPr>
+            <w:r>
+              <w:rPr>
+                <w:i/>
+                <w:iCs/>
+                <w:sz w:val="20"/>
+                <w:szCs w:val="20"/>
+              </w:rPr>
+              <w:t xml:space="preserve">zeroPressed </w:t>
+            </w:r>
+          </w:p>
+          <w:p>
+            <w:pPr>
+              <w:pStyle w:val="Body"/>
+              <w:pBdr>
+                <w:top w:val="none" w:sz="0" w:space="0" w:color="auto"/>
+                <w:left w:val="none" w:sz="0" w:space="0" w:color="auto"/>
+                <w:bottom w:val="none" w:sz="0" w:space="0" w:color="auto"/>
+                <w:right w:val="none" w:sz="0" w:space="0" w:color="auto"/>
+                <w:between w:val="none" w:sz="0" w:space="0" w:color="auto"/>
+                <w:bar w:val="none" w:sz="0" w:color="auto"/>
+              </w:pBdr>
+              <w:rPr>
+                <w:i/>
+                <w:iCs/>
+                <w:sz w:val="20"/>
+                <w:szCs w:val="20"/>
+              </w:rPr>
+            </w:pPr>
+            <w:r>
+              <w:rPr>
+                <w:i/>
+                <w:iCs/>
+                <w:sz w:val="20"/>
+                <w:szCs w:val="20"/>
+              </w:rPr>
+              <w:t xml:space="preserve">decimalPressed </w:t>
+            </w:r>
+          </w:p>
+          <w:p>
+            <w:pPr>
+              <w:pStyle w:val="Body"/>
+              <w:pBdr>
+                <w:top w:val="none" w:sz="0" w:space="0" w:color="auto"/>
+                <w:left w:val="none" w:sz="0" w:space="0" w:color="auto"/>
+                <w:bottom w:val="none" w:sz="0" w:space="0" w:color="auto"/>
+                <w:right w:val="none" w:sz="0" w:space="0" w:color="auto"/>
+                <w:between w:val="none" w:sz="0" w:space="0" w:color="auto"/>
+                <w:bar w:val="none" w:sz="0" w:color="auto"/>
+              </w:pBdr>
+              <w:rPr>
+                <w:i/>
+                <w:iCs/>
+                <w:sz w:val="20"/>
+                <w:szCs w:val="20"/>
+              </w:rPr>
+            </w:pPr>
+            <w:r>
+              <w:rPr>
+                <w:i/>
+                <w:iCs/>
+                <w:sz w:val="20"/>
+                <w:szCs w:val="20"/>
+              </w:rPr>
+              <w:t>plusMinusPressed</w:t>
+            </w:r>
+          </w:p>
+          <w:p>
+            <w:pPr>
+              <w:pStyle w:val="Body"/>
+              <w:pBdr>
+                <w:top w:val="none" w:sz="0" w:space="0" w:color="auto"/>
+                <w:left w:val="none" w:sz="0" w:space="0" w:color="auto"/>
+                <w:bottom w:val="none" w:sz="0" w:space="0" w:color="auto"/>
+                <w:right w:val="none" w:sz="0" w:space="0" w:color="auto"/>
+                <w:between w:val="none" w:sz="0" w:space="0" w:color="auto"/>
+                <w:bar w:val="none" w:sz="0" w:color="auto"/>
+              </w:pBdr>
+              <w:rPr>
+                <w:i/>
+                <w:iCs/>
+                <w:sz w:val="20"/>
+                <w:szCs w:val="20"/>
+              </w:rPr>
+            </w:pPr>
+            <w:r>
+              <w:rPr>
+                <w:i/>
+                <w:iCs/>
+                <w:sz w:val="20"/>
+                <w:szCs w:val="20"/>
+              </w:rPr>
+              <w:t>percentagePressed</w:t>
+            </w:r>
+          </w:p>
+          <w:p>
+            <w:pPr>
+              <w:pStyle w:val="Body"/>
+              <w:pBdr>
+                <w:top w:val="none" w:sz="0" w:space="0" w:color="auto"/>
+                <w:left w:val="none" w:sz="0" w:space="0" w:color="auto"/>
+                <w:bottom w:val="none" w:sz="0" w:space="0" w:color="auto"/>
+                <w:right w:val="none" w:sz="0" w:space="0" w:color="auto"/>
+                <w:between w:val="none" w:sz="0" w:space="0" w:color="auto"/>
+                <w:bar w:val="none" w:sz="0" w:color="auto"/>
+              </w:pBdr>
+              <w:rPr>
+                <w:i/>
+                <w:iCs/>
+                <w:sz w:val="20"/>
+                <w:szCs w:val="20"/>
+              </w:rPr>
+            </w:pPr>
+            <w:r>
+              <w:rPr>
+                <w:i/>
+                <w:iCs/>
+                <w:sz w:val="20"/>
+                <w:szCs w:val="20"/>
+              </w:rPr>
+              <w:t>multiplyPressed</w:t>
+            </w:r>
+          </w:p>
+          <w:p>
+            <w:pPr>
+              <w:pStyle w:val="Body"/>
+              <w:pBdr>
+                <w:top w:val="none" w:sz="0" w:space="0" w:color="auto"/>
+                <w:left w:val="none" w:sz="0" w:space="0" w:color="auto"/>
+                <w:bottom w:val="none" w:sz="0" w:space="0" w:color="auto"/>
+                <w:right w:val="none" w:sz="0" w:space="0" w:color="auto"/>
+                <w:between w:val="none" w:sz="0" w:space="0" w:color="auto"/>
+                <w:bar w:val="none" w:sz="0" w:color="auto"/>
+              </w:pBdr>
+              <w:rPr>
+                <w:i/>
+                <w:iCs/>
+                <w:sz w:val="20"/>
+                <w:szCs w:val="20"/>
+              </w:rPr>
+            </w:pPr>
+            <w:r>
+              <w:rPr>
+                <w:i/>
+                <w:iCs/>
+                <w:sz w:val="20"/>
+                <w:szCs w:val="20"/>
+              </w:rPr>
+              <w:t>divisionPressed</w:t>
+            </w:r>
+          </w:p>
+          <w:p>
+            <w:pPr>
+              <w:pStyle w:val="Body"/>
+              <w:pBdr>
+                <w:top w:val="none" w:sz="0" w:space="0" w:color="auto"/>
+                <w:left w:val="none" w:sz="0" w:space="0" w:color="auto"/>
+                <w:bottom w:val="none" w:sz="0" w:space="0" w:color="auto"/>
+                <w:right w:val="none" w:sz="0" w:space="0" w:color="auto"/>
+                <w:between w:val="none" w:sz="0" w:space="0" w:color="auto"/>
+                <w:bar w:val="none" w:sz="0" w:color="auto"/>
+              </w:pBdr>
+              <w:rPr>
+                <w:i/>
+                <w:iCs/>
+                <w:sz w:val="20"/>
+                <w:szCs w:val="20"/>
+              </w:rPr>
+            </w:pPr>
+            <w:r>
+              <w:rPr>
+                <w:i/>
+                <w:iCs/>
+                <w:sz w:val="20"/>
+                <w:szCs w:val="20"/>
+              </w:rPr>
+              <w:t>additionPressed</w:t>
+            </w:r>
+          </w:p>
+          <w:p>
+            <w:pPr>
+              <w:pStyle w:val="Body"/>
+              <w:pBdr>
+                <w:top w:val="none" w:sz="0" w:space="0" w:color="auto"/>
+                <w:left w:val="none" w:sz="0" w:space="0" w:color="auto"/>
+                <w:bottom w:val="none" w:sz="0" w:space="0" w:color="auto"/>
+                <w:right w:val="none" w:sz="0" w:space="0" w:color="auto"/>
+                <w:between w:val="none" w:sz="0" w:space="0" w:color="auto"/>
+                <w:bar w:val="none" w:sz="0" w:color="auto"/>
+              </w:pBdr>
+              <w:rPr>
+                <w:i/>
+                <w:iCs/>
+                <w:sz w:val="20"/>
+                <w:szCs w:val="20"/>
+              </w:rPr>
+            </w:pPr>
+            <w:r>
+              <w:rPr>
+                <w:i/>
+                <w:iCs/>
+                <w:sz w:val="20"/>
+                <w:szCs w:val="20"/>
+              </w:rPr>
+              <w:t>subtractionPressed</w:t>
+            </w:r>
+          </w:p>
+          <w:p>
+            <w:pPr>
+              <w:pStyle w:val="Body"/>
+              <w:pBdr>
+                <w:top w:val="none" w:sz="0" w:space="0" w:color="auto"/>
+                <w:left w:val="none" w:sz="0" w:space="0" w:color="auto"/>
+                <w:bottom w:val="none" w:sz="0" w:space="0" w:color="auto"/>
+                <w:right w:val="none" w:sz="0" w:space="0" w:color="auto"/>
+                <w:between w:val="none" w:sz="0" w:space="0" w:color="auto"/>
+                <w:bar w:val="none" w:sz="0" w:color="auto"/>
+              </w:pBdr>
+              <w:rPr>
+                <w:i/>
+                <w:iCs/>
+                <w:sz w:val="20"/>
+                <w:szCs w:val="20"/>
+              </w:rPr>
+            </w:pPr>
+            <w:r>
+              <w:rPr>
+                <w:i/>
+                <w:iCs/>
+                <w:sz w:val="20"/>
+                <w:szCs w:val="20"/>
+              </w:rPr>
+              <w:t>equalsPressed</w:t>
+            </w:r>
+          </w:p>
+          <w:p>
+            <w:pPr>
+              <w:pStyle w:val="Body"/>
+              <w:pBdr>
+                <w:top w:val="none" w:sz="0" w:space="0" w:color="auto"/>
+                <w:left w:val="none" w:sz="0" w:space="0" w:color="auto"/>
+                <w:bottom w:val="none" w:sz="0" w:space="0" w:color="auto"/>
+                <w:right w:val="none" w:sz="0" w:space="0" w:color="auto"/>
+                <w:between w:val="none" w:sz="0" w:space="0" w:color="auto"/>
+                <w:bar w:val="none" w:sz="0" w:color="auto"/>
+              </w:pBdr>
+              <w:rPr>
+                <w:i/>
+                <w:iCs/>
+                <w:sz w:val="20"/>
+                <w:szCs w:val="20"/>
+              </w:rPr>
+            </w:pPr>
+            <w:r>
+              <w:rPr>
+                <w:i/>
+                <w:iCs/>
+                <w:sz w:val="20"/>
+                <w:szCs w:val="20"/>
+              </w:rPr>
+              <w:t>clearPressed</w:t>
+            </w:r>
+          </w:p>
+        </w:tc>
+        <w:tc>
+          <w:tcPr>
+            <w:tcW w:w="3129" w:type="dxa"/>
+            <w:vMerge w:val="restart"/>
+          </w:tcPr>
+          <w:p>
+            <w:pPr>
+              <w:pStyle w:val="Body"/>
+              <w:pBdr>
+                <w:top w:val="none" w:sz="0" w:space="0" w:color="auto"/>
+                <w:left w:val="none" w:sz="0" w:space="0" w:color="auto"/>
+                <w:bottom w:val="none" w:sz="0" w:space="0" w:color="auto"/>
+                <w:right w:val="none" w:sz="0" w:space="0" w:color="auto"/>
+                <w:between w:val="none" w:sz="0" w:space="0" w:color="auto"/>
+                <w:bar w:val="none" w:sz="0" w:color="auto"/>
+              </w:pBdr>
+              <w:rPr>
+                <w:i/>
+                <w:iCs/>
+                <w:sz w:val="20"/>
+                <w:szCs w:val="20"/>
+              </w:rPr>
+            </w:pPr>
+            <w:r>
+              <w:rPr>
+                <w:i/>
+                <w:iCs/>
+                <w:sz w:val="20"/>
+                <w:szCs w:val="20"/>
+              </w:rPr>
+              <w:t>computedValue : Double</w:t>
+            </w:r>
+          </w:p>
+          <w:p>
+            <w:pPr>
+              <w:pStyle w:val="Body"/>
+              <w:pBdr>
+                <w:top w:val="none" w:sz="0" w:space="0" w:color="auto"/>
+                <w:left w:val="none" w:sz="0" w:space="0" w:color="auto"/>
+                <w:bottom w:val="none" w:sz="0" w:space="0" w:color="auto"/>
+                <w:right w:val="none" w:sz="0" w:space="0" w:color="auto"/>
+                <w:between w:val="none" w:sz="0" w:space="0" w:color="auto"/>
+                <w:bar w:val="none" w:sz="0" w:color="auto"/>
+              </w:pBdr>
+              <w:rPr>
+                <w:i/>
+                <w:iCs/>
+                <w:sz w:val="20"/>
+                <w:szCs w:val="20"/>
+              </w:rPr>
+            </w:pPr>
+            <w:r>
+              <w:rPr>
+                <w:i/>
+                <w:iCs/>
+                <w:sz w:val="20"/>
+                <w:szCs w:val="20"/>
+              </w:rPr>
+              <w:t>providedValue : String?</w:t>
+            </w:r>
+          </w:p>
+          <w:p>
+            <w:pPr>
+              <w:pStyle w:val="Body"/>
+              <w:pBdr>
+                <w:top w:val="none" w:sz="0" w:space="0" w:color="auto"/>
+                <w:left w:val="none" w:sz="0" w:space="0" w:color="auto"/>
+                <w:bottom w:val="none" w:sz="0" w:space="0" w:color="auto"/>
+                <w:right w:val="none" w:sz="0" w:space="0" w:color="auto"/>
+                <w:between w:val="none" w:sz="0" w:space="0" w:color="auto"/>
+                <w:bar w:val="none" w:sz="0" w:color="auto"/>
+              </w:pBdr>
+              <w:rPr>
+                <w:i/>
+                <w:iCs/>
+                <w:sz w:val="20"/>
+                <w:szCs w:val="20"/>
+              </w:rPr>
+            </w:pPr>
+            <w:r>
+              <w:rPr>
+                <w:i/>
+                <w:iCs/>
+                <w:sz w:val="20"/>
+                <w:szCs w:val="20"/>
+              </w:rPr>
+              <w:t>operation : Operation?</w:t>
+            </w:r>
+          </w:p>
+        </w:tc>
+        <w:tc>
+          <w:tcPr>
+            <w:tcW w:w="3129" w:type="dxa"/>
+            <w:vMerge w:val="restart"/>
+          </w:tcPr>
+          <w:p>
+            <w:pPr>
+              <w:pStyle w:val="Body"/>
+              <w:pBdr>
+                <w:top w:val="none" w:sz="0" w:space="0" w:color="auto"/>
+                <w:left w:val="none" w:sz="0" w:space="0" w:color="auto"/>
+                <w:bottom w:val="none" w:sz="0" w:space="0" w:color="auto"/>
+                <w:right w:val="none" w:sz="0" w:space="0" w:color="auto"/>
+                <w:between w:val="none" w:sz="0" w:space="0" w:color="auto"/>
+                <w:bar w:val="none" w:sz="0" w:color="auto"/>
+              </w:pBdr>
+              <w:rPr>
+                <w:i/>
+                <w:iCs/>
+                <w:sz w:val="20"/>
+                <w:szCs w:val="20"/>
+              </w:rPr>
+            </w:pPr>
+            <w:r>
+              <w:rPr>
+                <w:i/>
+                <w:iCs/>
+                <w:sz w:val="20"/>
+                <w:szCs w:val="20"/>
+              </w:rPr>
+              <w:t>addToNewValue(digit : string)</w:t>
+            </w:r>
+          </w:p>
+          <w:p>
+            <w:pPr>
+              <w:pStyle w:val="Body"/>
+              <w:pBdr>
+                <w:top w:val="none" w:sz="0" w:space="0" w:color="auto"/>
+                <w:left w:val="none" w:sz="0" w:space="0" w:color="auto"/>
+                <w:bottom w:val="none" w:sz="0" w:space="0" w:color="auto"/>
+                <w:right w:val="none" w:sz="0" w:space="0" w:color="auto"/>
+                <w:between w:val="none" w:sz="0" w:space="0" w:color="auto"/>
+                <w:bar w:val="none" w:sz="0" w:color="auto"/>
+              </w:pBdr>
+              <w:rPr>
+                <w:i/>
+                <w:iCs/>
+                <w:sz w:val="20"/>
+                <w:szCs w:val="20"/>
+              </w:rPr>
+            </w:pPr>
+            <w:r>
+              <w:rPr>
+                <w:i/>
+                <w:iCs/>
+                <w:sz w:val="20"/>
+                <w:szCs w:val="20"/>
+              </w:rPr>
+              <w:t>multiply</w:t>
+            </w:r>
+          </w:p>
+          <w:p>
+            <w:pPr>
+              <w:pStyle w:val="Body"/>
+              <w:pBdr>
+                <w:top w:val="none" w:sz="0" w:space="0" w:color="auto"/>
+                <w:left w:val="none" w:sz="0" w:space="0" w:color="auto"/>
+                <w:bottom w:val="none" w:sz="0" w:space="0" w:color="auto"/>
+                <w:right w:val="none" w:sz="0" w:space="0" w:color="auto"/>
+                <w:between w:val="none" w:sz="0" w:space="0" w:color="auto"/>
+                <w:bar w:val="none" w:sz="0" w:color="auto"/>
+              </w:pBdr>
+              <w:rPr>
+                <w:i/>
+                <w:iCs/>
+                <w:sz w:val="20"/>
+                <w:szCs w:val="20"/>
+              </w:rPr>
+            </w:pPr>
+            <w:r>
+              <w:rPr>
+                <w:i/>
+                <w:iCs/>
+                <w:sz w:val="20"/>
+                <w:szCs w:val="20"/>
+              </w:rPr>
+              <w:t>divide</w:t>
+            </w:r>
+          </w:p>
+          <w:p>
+            <w:pPr>
+              <w:pStyle w:val="Body"/>
+              <w:pBdr>
+                <w:top w:val="none" w:sz="0" w:space="0" w:color="auto"/>
+                <w:left w:val="none" w:sz="0" w:space="0" w:color="auto"/>
+                <w:bottom w:val="none" w:sz="0" w:space="0" w:color="auto"/>
+                <w:right w:val="none" w:sz="0" w:space="0" w:color="auto"/>
+                <w:between w:val="none" w:sz="0" w:space="0" w:color="auto"/>
+                <w:bar w:val="none" w:sz="0" w:color="auto"/>
+              </w:pBdr>
+              <w:rPr>
+                <w:i/>
+                <w:iCs/>
+                <w:sz w:val="20"/>
+                <w:szCs w:val="20"/>
+              </w:rPr>
+            </w:pPr>
+            <w:r>
+              <w:rPr>
+                <w:i/>
+                <w:iCs/>
+                <w:sz w:val="20"/>
+                <w:szCs w:val="20"/>
+              </w:rPr>
+              <w:t>updateState</w:t>
+            </w:r>
+          </w:p>
+          <w:p>
+            <w:pPr>
+              <w:pStyle w:val="Body"/>
+              <w:pBdr>
+                <w:top w:val="none" w:sz="0" w:space="0" w:color="auto"/>
+                <w:left w:val="none" w:sz="0" w:space="0" w:color="auto"/>
+                <w:bottom w:val="none" w:sz="0" w:space="0" w:color="auto"/>
+                <w:right w:val="none" w:sz="0" w:space="0" w:color="auto"/>
+                <w:between w:val="none" w:sz="0" w:space="0" w:color="auto"/>
+                <w:bar w:val="none" w:sz="0" w:color="auto"/>
+              </w:pBdr>
+              <w:rPr>
+                <w:i/>
+                <w:iCs/>
+                <w:sz w:val="20"/>
+                <w:szCs w:val="20"/>
+              </w:rPr>
+            </w:pPr>
+            <w:r>
+              <w:rPr>
+                <w:i/>
+                <w:iCs/>
+                <w:sz w:val="20"/>
+                <w:szCs w:val="20"/>
+              </w:rPr>
+              <w:t>equals</w:t>
+            </w:r>
+          </w:p>
+          <w:p>
+            <w:pPr>
+              <w:pStyle w:val="Body"/>
+              <w:pBdr>
+                <w:top w:val="none" w:sz="0" w:space="0" w:color="auto"/>
+                <w:left w:val="none" w:sz="0" w:space="0" w:color="auto"/>
+                <w:bottom w:val="none" w:sz="0" w:space="0" w:color="auto"/>
+                <w:right w:val="none" w:sz="0" w:space="0" w:color="auto"/>
+                <w:between w:val="none" w:sz="0" w:space="0" w:color="auto"/>
+                <w:bar w:val="none" w:sz="0" w:color="auto"/>
+              </w:pBdr>
+              <w:rPr>
+                <w:i/>
+                <w:iCs/>
+                <w:sz w:val="20"/>
+                <w:szCs w:val="20"/>
+              </w:rPr>
+            </w:pPr>
+            <w:r>
+              <w:rPr>
+                <w:i/>
+                <w:iCs/>
+                <w:sz w:val="20"/>
+                <w:szCs w:val="20"/>
+              </w:rPr>
+              <w:t>makeProvidedValueCompletedValue</w:t>
+            </w:r>
+          </w:p>
+          <w:p>
+            <w:pPr>
+              <w:pStyle w:val="Body"/>
+              <w:pBdr>
+                <w:top w:val="none" w:sz="0" w:space="0" w:color="auto"/>
+                <w:left w:val="none" w:sz="0" w:space="0" w:color="auto"/>
+                <w:bottom w:val="none" w:sz="0" w:space="0" w:color="auto"/>
+                <w:right w:val="none" w:sz="0" w:space="0" w:color="auto"/>
+                <w:between w:val="none" w:sz="0" w:space="0" w:color="auto"/>
+                <w:bar w:val="none" w:sz="0" w:color="auto"/>
+              </w:pBdr>
+              <w:rPr>
+                <w:i/>
+                <w:iCs/>
+                <w:sz w:val="20"/>
+                <w:szCs w:val="20"/>
+              </w:rPr>
+            </w:pPr>
+            <w:r>
+              <w:rPr>
+                <w:i/>
+                <w:iCs/>
+                <w:sz w:val="20"/>
+                <w:szCs w:val="20"/>
+              </w:rPr>
+              <w:t>clear</w:t>
+            </w:r>
+          </w:p>
+          <w:p>
+            <w:pPr>
+              <w:pStyle w:val="Body"/>
+              <w:pBdr>
+                <w:top w:val="none" w:sz="0" w:space="0" w:color="auto"/>
+                <w:left w:val="none" w:sz="0" w:space="0" w:color="auto"/>
+                <w:bottom w:val="none" w:sz="0" w:space="0" w:color="auto"/>
+                <w:right w:val="none" w:sz="0" w:space="0" w:color="auto"/>
+                <w:between w:val="none" w:sz="0" w:space="0" w:color="auto"/>
+                <w:bar w:val="none" w:sz="0" w:color="auto"/>
+              </w:pBdr>
+              <w:rPr>
+                <w:i/>
+                <w:iCs/>
+                <w:sz w:val="20"/>
+                <w:szCs w:val="20"/>
+              </w:rPr>
+            </w:pPr>
+            <w:r>
+              <w:rPr>
+                <w:i/>
+                <w:iCs/>
+                <w:sz w:val="20"/>
+                <w:szCs w:val="20"/>
+              </w:rPr>
+              <w:t>subtraction</w:t>
+            </w:r>
+          </w:p>
+          <w:p>
+            <w:pPr>
+              <w:pStyle w:val="Body"/>
+              <w:pBdr>
+                <w:top w:val="none" w:sz="0" w:space="0" w:color="auto"/>
+                <w:left w:val="none" w:sz="0" w:space="0" w:color="auto"/>
+                <w:bottom w:val="none" w:sz="0" w:space="0" w:color="auto"/>
+                <w:right w:val="none" w:sz="0" w:space="0" w:color="auto"/>
+                <w:between w:val="none" w:sz="0" w:space="0" w:color="auto"/>
+                <w:bar w:val="none" w:sz="0" w:color="auto"/>
+              </w:pBdr>
+              <w:rPr>
+                <w:i/>
+                <w:iCs/>
+                <w:sz w:val="20"/>
+                <w:szCs w:val="20"/>
+              </w:rPr>
+            </w:pPr>
+            <w:r>
+              <w:rPr>
+                <w:i/>
+                <w:iCs/>
+                <w:sz w:val="20"/>
+                <w:szCs w:val="20"/>
+              </w:rPr>
+              <w:t>plusMinus</w:t>
+            </w:r>
+          </w:p>
+          <w:p>
+            <w:pPr>
+              <w:pStyle w:val="Body"/>
+              <w:pBdr>
+                <w:top w:val="none" w:sz="0" w:space="0" w:color="auto"/>
+                <w:left w:val="none" w:sz="0" w:space="0" w:color="auto"/>
+                <w:bottom w:val="none" w:sz="0" w:space="0" w:color="auto"/>
+                <w:right w:val="none" w:sz="0" w:space="0" w:color="auto"/>
+                <w:between w:val="none" w:sz="0" w:space="0" w:color="auto"/>
+                <w:bar w:val="none" w:sz="0" w:color="auto"/>
+              </w:pBdr>
+              <w:rPr>
+                <w:i/>
+                <w:iCs/>
+                <w:sz w:val="20"/>
+                <w:szCs w:val="20"/>
+              </w:rPr>
+            </w:pPr>
+            <w:r>
+              <w:rPr>
+                <w:i/>
+                <w:iCs/>
+                <w:sz w:val="20"/>
+                <w:szCs w:val="20"/>
+              </w:rPr>
+              <w:t>percentage</w:t>
+            </w:r>
+          </w:p>
+          <w:p>
+            <w:pPr>
+              <w:pStyle w:val="Body"/>
+              <w:pBdr>
+                <w:top w:val="none" w:sz="0" w:space="0" w:color="auto"/>
+                <w:left w:val="none" w:sz="0" w:space="0" w:color="auto"/>
+                <w:bottom w:val="none" w:sz="0" w:space="0" w:color="auto"/>
+                <w:right w:val="none" w:sz="0" w:space="0" w:color="auto"/>
+                <w:between w:val="none" w:sz="0" w:space="0" w:color="auto"/>
+                <w:bar w:val="none" w:sz="0" w:color="auto"/>
+              </w:pBdr>
+              <w:rPr>
+                <w:i/>
+                <w:iCs/>
+                <w:sz w:val="20"/>
+                <w:szCs w:val="20"/>
+              </w:rPr>
+            </w:pPr>
+            <w:r>
+              <w:rPr>
+                <w:i/>
+                <w:iCs/>
+                <w:sz w:val="20"/>
+                <w:szCs w:val="20"/>
+              </w:rPr>
+              <w:t>addition</w:t>
+            </w:r>
+          </w:p>
+        </w:tc>
+      </w:tr>
+      <w:tr>
+        <w:trPr>
+          <w:trHeight w:val="240"/>
+        </w:trPr>
+        <w:tc>
+          <w:tcPr>
+            <w:tcW w:w="3129" w:type="dxa"/>
+            <w:vMerge/>
+          </w:tcPr>
+          <w:p>
+            <w:pPr>
+              <w:pStyle w:val="Body"/>
+              <w:pBdr>
+                <w:top w:val="none" w:sz="0" w:space="0" w:color="auto"/>
+                <w:left w:val="none" w:sz="0" w:space="0" w:color="auto"/>
+                <w:bottom w:val="none" w:sz="0" w:space="0" w:color="auto"/>
+                <w:right w:val="none" w:sz="0" w:space="0" w:color="auto"/>
+                <w:between w:val="none" w:sz="0" w:space="0" w:color="auto"/>
+                <w:bar w:val="none" w:sz="0" w:color="auto"/>
+              </w:pBdr>
+              <w:rPr>
+                <w:i/>
+                <w:iCs/>
+                <w:sz w:val="20"/>
+                <w:szCs w:val="20"/>
+              </w:rPr>
+            </w:pPr>
+          </w:p>
+        </w:tc>
+        <w:tc>
+          <w:tcPr>
+            <w:tcW w:w="3129" w:type="dxa"/>
+            <w:vMerge/>
+          </w:tcPr>
+          <w:p>
+            <w:pPr>
+              <w:pStyle w:val="Body"/>
+              <w:pBdr>
+                <w:top w:val="none" w:sz="0" w:space="0" w:color="auto"/>
+                <w:left w:val="none" w:sz="0" w:space="0" w:color="auto"/>
+                <w:bottom w:val="none" w:sz="0" w:space="0" w:color="auto"/>
+                <w:right w:val="none" w:sz="0" w:space="0" w:color="auto"/>
+                <w:between w:val="none" w:sz="0" w:space="0" w:color="auto"/>
+                <w:bar w:val="none" w:sz="0" w:color="auto"/>
+              </w:pBdr>
+              <w:rPr>
+                <w:i/>
+                <w:iCs/>
+                <w:sz w:val="20"/>
+                <w:szCs w:val="20"/>
+              </w:rPr>
+            </w:pPr>
+          </w:p>
+        </w:tc>
+        <w:tc>
+          <w:tcPr>
+            <w:tcW w:w="3129" w:type="dxa"/>
+            <w:vMerge/>
+          </w:tcPr>
+          <w:p>
+            <w:pPr>
+              <w:pStyle w:val="Body"/>
+              <w:pBdr>
+                <w:top w:val="none" w:sz="0" w:space="0" w:color="auto"/>
+                <w:left w:val="none" w:sz="0" w:space="0" w:color="auto"/>
+                <w:bottom w:val="none" w:sz="0" w:space="0" w:color="auto"/>
+                <w:right w:val="none" w:sz="0" w:space="0" w:color="auto"/>
+                <w:between w:val="none" w:sz="0" w:space="0" w:color="auto"/>
+                <w:bar w:val="none" w:sz="0" w:color="auto"/>
+              </w:pBdr>
+              <w:rPr>
+                <w:i/>
+                <w:iCs/>
+                <w:sz w:val="20"/>
+                <w:szCs w:val="20"/>
+              </w:rPr>
+            </w:pPr>
+          </w:p>
+        </w:tc>
+        <w:tc>
+          <w:tcPr>
+            <w:tcW w:w="3129" w:type="dxa"/>
+            <w:vMerge/>
+          </w:tcPr>
+          <w:p>
+            <w:pPr>
+              <w:pStyle w:val="Body"/>
+              <w:pBdr>
+                <w:top w:val="none" w:sz="0" w:space="0" w:color="auto"/>
+                <w:left w:val="none" w:sz="0" w:space="0" w:color="auto"/>
+                <w:bottom w:val="none" w:sz="0" w:space="0" w:color="auto"/>
+                <w:right w:val="none" w:sz="0" w:space="0" w:color="auto"/>
+                <w:between w:val="none" w:sz="0" w:space="0" w:color="auto"/>
+                <w:bar w:val="none" w:sz="0" w:color="auto"/>
+              </w:pBdr>
+              <w:rPr>
+                <w:i/>
+                <w:iCs/>
+                <w:sz w:val="20"/>
+                <w:szCs w:val="20"/>
+              </w:rPr>
+            </w:pPr>
+          </w:p>
+        </w:tc>
+      </w:tr>
+      <w:tr>
+        <w:trPr>
+          <w:trHeight w:val="240"/>
+        </w:trPr>
+        <w:tc>
+          <w:tcPr>
+            <w:tcW w:w="3129" w:type="dxa"/>
+            <w:vMerge/>
+          </w:tcPr>
+          <w:p>
+            <w:pPr>
+              <w:pStyle w:val="Body"/>
+              <w:pBdr>
+                <w:top w:val="none" w:sz="0" w:space="0" w:color="auto"/>
+                <w:left w:val="none" w:sz="0" w:space="0" w:color="auto"/>
+                <w:bottom w:val="none" w:sz="0" w:space="0" w:color="auto"/>
+                <w:right w:val="none" w:sz="0" w:space="0" w:color="auto"/>
+                <w:between w:val="none" w:sz="0" w:space="0" w:color="auto"/>
+                <w:bar w:val="none" w:sz="0" w:color="auto"/>
+              </w:pBdr>
+              <w:rPr>
+                <w:i/>
+                <w:iCs/>
+                <w:sz w:val="20"/>
+                <w:szCs w:val="20"/>
+              </w:rPr>
+            </w:pPr>
+          </w:p>
+        </w:tc>
+        <w:tc>
+          <w:tcPr>
+            <w:tcW w:w="3129" w:type="dxa"/>
+            <w:vMerge/>
+          </w:tcPr>
+          <w:p>
+            <w:pPr>
+              <w:pStyle w:val="Body"/>
+              <w:pBdr>
+                <w:top w:val="none" w:sz="0" w:space="0" w:color="auto"/>
+                <w:left w:val="none" w:sz="0" w:space="0" w:color="auto"/>
+                <w:bottom w:val="none" w:sz="0" w:space="0" w:color="auto"/>
+                <w:right w:val="none" w:sz="0" w:space="0" w:color="auto"/>
+                <w:between w:val="none" w:sz="0" w:space="0" w:color="auto"/>
+                <w:bar w:val="none" w:sz="0" w:color="auto"/>
+              </w:pBdr>
+              <w:rPr>
+                <w:i/>
+                <w:iCs/>
+                <w:sz w:val="20"/>
+                <w:szCs w:val="20"/>
+              </w:rPr>
+            </w:pPr>
+          </w:p>
+        </w:tc>
+        <w:tc>
+          <w:tcPr>
+            <w:tcW w:w="3129" w:type="dxa"/>
+            <w:vMerge/>
+          </w:tcPr>
+          <w:p>
+            <w:pPr>
+              <w:pStyle w:val="Body"/>
+              <w:pBdr>
+                <w:top w:val="none" w:sz="0" w:space="0" w:color="auto"/>
+                <w:left w:val="none" w:sz="0" w:space="0" w:color="auto"/>
+                <w:bottom w:val="none" w:sz="0" w:space="0" w:color="auto"/>
+                <w:right w:val="none" w:sz="0" w:space="0" w:color="auto"/>
+                <w:between w:val="none" w:sz="0" w:space="0" w:color="auto"/>
+                <w:bar w:val="none" w:sz="0" w:color="auto"/>
+              </w:pBdr>
+              <w:rPr>
+                <w:i/>
+                <w:iCs/>
+                <w:sz w:val="20"/>
+                <w:szCs w:val="20"/>
+              </w:rPr>
+            </w:pPr>
+          </w:p>
+        </w:tc>
+        <w:tc>
+          <w:tcPr>
+            <w:tcW w:w="3129" w:type="dxa"/>
+            <w:vMerge/>
+          </w:tcPr>
+          <w:p>
+            <w:pPr>
+              <w:pStyle w:val="Body"/>
+              <w:pBdr>
+                <w:top w:val="none" w:sz="0" w:space="0" w:color="auto"/>
+                <w:left w:val="none" w:sz="0" w:space="0" w:color="auto"/>
+                <w:bottom w:val="none" w:sz="0" w:space="0" w:color="auto"/>
+                <w:right w:val="none" w:sz="0" w:space="0" w:color="auto"/>
+                <w:between w:val="none" w:sz="0" w:space="0" w:color="auto"/>
+                <w:bar w:val="none" w:sz="0" w:color="auto"/>
+              </w:pBdr>
+              <w:rPr>
+                <w:i/>
+                <w:iCs/>
+                <w:sz w:val="20"/>
+                <w:szCs w:val="20"/>
+              </w:rPr>
+            </w:pPr>
+          </w:p>
+        </w:tc>
+      </w:tr>
+      <w:tr>
+        <w:trPr>
+          <w:trHeight w:val="240"/>
+        </w:trPr>
+        <w:tc>
+          <w:tcPr>
+            <w:tcW w:w="3129" w:type="dxa"/>
+            <w:vMerge/>
+          </w:tcPr>
+          <w:p>
+            <w:pPr>
+              <w:pStyle w:val="Body"/>
+              <w:pBdr>
+                <w:top w:val="none" w:sz="0" w:space="0" w:color="auto"/>
+                <w:left w:val="none" w:sz="0" w:space="0" w:color="auto"/>
+                <w:bottom w:val="none" w:sz="0" w:space="0" w:color="auto"/>
+                <w:right w:val="none" w:sz="0" w:space="0" w:color="auto"/>
+                <w:between w:val="none" w:sz="0" w:space="0" w:color="auto"/>
+                <w:bar w:val="none" w:sz="0" w:color="auto"/>
+              </w:pBdr>
+              <w:rPr>
+                <w:i/>
+                <w:iCs/>
+                <w:sz w:val="20"/>
+                <w:szCs w:val="20"/>
+              </w:rPr>
+            </w:pPr>
+          </w:p>
+        </w:tc>
+        <w:tc>
+          <w:tcPr>
+            <w:tcW w:w="3129" w:type="dxa"/>
+            <w:vMerge/>
+          </w:tcPr>
+          <w:p>
+            <w:pPr>
+              <w:pStyle w:val="Body"/>
+              <w:pBdr>
+                <w:top w:val="none" w:sz="0" w:space="0" w:color="auto"/>
+                <w:left w:val="none" w:sz="0" w:space="0" w:color="auto"/>
+                <w:bottom w:val="none" w:sz="0" w:space="0" w:color="auto"/>
+                <w:right w:val="none" w:sz="0" w:space="0" w:color="auto"/>
+                <w:between w:val="none" w:sz="0" w:space="0" w:color="auto"/>
+                <w:bar w:val="none" w:sz="0" w:color="auto"/>
+              </w:pBdr>
+              <w:rPr>
+                <w:i/>
+                <w:iCs/>
+                <w:sz w:val="20"/>
+                <w:szCs w:val="20"/>
+              </w:rPr>
+            </w:pPr>
+          </w:p>
+        </w:tc>
+        <w:tc>
+          <w:tcPr>
+            <w:tcW w:w="3129" w:type="dxa"/>
+            <w:vMerge/>
+          </w:tcPr>
+          <w:p>
+            <w:pPr>
+              <w:pStyle w:val="Body"/>
+              <w:pBdr>
+                <w:top w:val="none" w:sz="0" w:space="0" w:color="auto"/>
+                <w:left w:val="none" w:sz="0" w:space="0" w:color="auto"/>
+                <w:bottom w:val="none" w:sz="0" w:space="0" w:color="auto"/>
+                <w:right w:val="none" w:sz="0" w:space="0" w:color="auto"/>
+                <w:between w:val="none" w:sz="0" w:space="0" w:color="auto"/>
+                <w:bar w:val="none" w:sz="0" w:color="auto"/>
+              </w:pBdr>
+              <w:rPr>
+                <w:i/>
+                <w:iCs/>
+                <w:sz w:val="20"/>
+                <w:szCs w:val="20"/>
+              </w:rPr>
+            </w:pPr>
+          </w:p>
+        </w:tc>
+        <w:tc>
+          <w:tcPr>
+            <w:tcW w:w="3129" w:type="dxa"/>
+            <w:vMerge/>
+          </w:tcPr>
+          <w:p>
+            <w:pPr>
+              <w:pStyle w:val="Body"/>
+              <w:pBdr>
+                <w:top w:val="none" w:sz="0" w:space="0" w:color="auto"/>
+                <w:left w:val="none" w:sz="0" w:space="0" w:color="auto"/>
+                <w:bottom w:val="none" w:sz="0" w:space="0" w:color="auto"/>
+                <w:right w:val="none" w:sz="0" w:space="0" w:color="auto"/>
+                <w:between w:val="none" w:sz="0" w:space="0" w:color="auto"/>
+                <w:bar w:val="none" w:sz="0" w:color="auto"/>
+              </w:pBdr>
+              <w:rPr>
+                <w:i/>
+                <w:iCs/>
+                <w:sz w:val="20"/>
+                <w:szCs w:val="20"/>
+              </w:rPr>
+            </w:pPr>
+          </w:p>
+        </w:tc>
+      </w:tr>
+      <w:tr>
+        <w:trPr>
+          <w:trHeight w:val="240"/>
+        </w:trPr>
+        <w:tc>
+          <w:tcPr>
+            <w:tcW w:w="3129" w:type="dxa"/>
+            <w:vMerge/>
+          </w:tcPr>
+          <w:p>
+            <w:pPr>
+              <w:pStyle w:val="Body"/>
+              <w:pBdr>
+                <w:top w:val="none" w:sz="0" w:space="0" w:color="auto"/>
+                <w:left w:val="none" w:sz="0" w:space="0" w:color="auto"/>
+                <w:bottom w:val="none" w:sz="0" w:space="0" w:color="auto"/>
+                <w:right w:val="none" w:sz="0" w:space="0" w:color="auto"/>
+                <w:between w:val="none" w:sz="0" w:space="0" w:color="auto"/>
+                <w:bar w:val="none" w:sz="0" w:color="auto"/>
+              </w:pBdr>
+              <w:rPr>
+                <w:i/>
+                <w:iCs/>
+                <w:sz w:val="20"/>
+                <w:szCs w:val="20"/>
+              </w:rPr>
+            </w:pPr>
+          </w:p>
+        </w:tc>
+        <w:tc>
+          <w:tcPr>
+            <w:tcW w:w="3129" w:type="dxa"/>
+            <w:vMerge/>
+          </w:tcPr>
+          <w:p>
+            <w:pPr>
+              <w:pStyle w:val="Body"/>
+              <w:pBdr>
+                <w:top w:val="none" w:sz="0" w:space="0" w:color="auto"/>
+                <w:left w:val="none" w:sz="0" w:space="0" w:color="auto"/>
+                <w:bottom w:val="none" w:sz="0" w:space="0" w:color="auto"/>
+                <w:right w:val="none" w:sz="0" w:space="0" w:color="auto"/>
+                <w:between w:val="none" w:sz="0" w:space="0" w:color="auto"/>
+                <w:bar w:val="none" w:sz="0" w:color="auto"/>
+              </w:pBdr>
+              <w:rPr>
+                <w:i/>
+                <w:iCs/>
+                <w:sz w:val="20"/>
+                <w:szCs w:val="20"/>
+              </w:rPr>
+            </w:pPr>
+          </w:p>
+        </w:tc>
+        <w:tc>
+          <w:tcPr>
+            <w:tcW w:w="3129" w:type="dxa"/>
+            <w:vMerge/>
+          </w:tcPr>
+          <w:p>
+            <w:pPr>
+              <w:pStyle w:val="Body"/>
+              <w:pBdr>
+                <w:top w:val="none" w:sz="0" w:space="0" w:color="auto"/>
+                <w:left w:val="none" w:sz="0" w:space="0" w:color="auto"/>
+                <w:bottom w:val="none" w:sz="0" w:space="0" w:color="auto"/>
+                <w:right w:val="none" w:sz="0" w:space="0" w:color="auto"/>
+                <w:between w:val="none" w:sz="0" w:space="0" w:color="auto"/>
+                <w:bar w:val="none" w:sz="0" w:color="auto"/>
+              </w:pBdr>
+              <w:rPr>
+                <w:i/>
+                <w:iCs/>
+                <w:sz w:val="20"/>
+                <w:szCs w:val="20"/>
+              </w:rPr>
+            </w:pPr>
+          </w:p>
+        </w:tc>
+        <w:tc>
+          <w:tcPr>
+            <w:tcW w:w="3129" w:type="dxa"/>
+            <w:vMerge/>
+          </w:tcPr>
+          <w:p>
+            <w:pPr>
+              <w:pStyle w:val="Body"/>
+              <w:pBdr>
+                <w:top w:val="none" w:sz="0" w:space="0" w:color="auto"/>
+                <w:left w:val="none" w:sz="0" w:space="0" w:color="auto"/>
+                <w:bottom w:val="none" w:sz="0" w:space="0" w:color="auto"/>
+                <w:right w:val="none" w:sz="0" w:space="0" w:color="auto"/>
+                <w:between w:val="none" w:sz="0" w:space="0" w:color="auto"/>
+                <w:bar w:val="none" w:sz="0" w:color="auto"/>
+              </w:pBdr>
+              <w:rPr>
+                <w:i/>
+                <w:iCs/>
+                <w:sz w:val="20"/>
+                <w:szCs w:val="20"/>
+              </w:rPr>
+            </w:pPr>
+          </w:p>
+        </w:tc>
+      </w:tr>
+      <w:tr>
+        <w:trPr>
+          <w:trHeight w:val="240"/>
+        </w:trPr>
+        <w:tc>
+          <w:tcPr>
+            <w:tcW w:w="3129" w:type="dxa"/>
+            <w:vMerge/>
+          </w:tcPr>
+          <w:p>
+            <w:pPr>
+              <w:pStyle w:val="Body"/>
+              <w:pBdr>
+                <w:top w:val="none" w:sz="0" w:space="0" w:color="auto"/>
+                <w:left w:val="none" w:sz="0" w:space="0" w:color="auto"/>
+                <w:bottom w:val="none" w:sz="0" w:space="0" w:color="auto"/>
+                <w:right w:val="none" w:sz="0" w:space="0" w:color="auto"/>
+                <w:between w:val="none" w:sz="0" w:space="0" w:color="auto"/>
+                <w:bar w:val="none" w:sz="0" w:color="auto"/>
+              </w:pBdr>
+              <w:rPr>
+                <w:i/>
+                <w:iCs/>
+                <w:sz w:val="20"/>
+                <w:szCs w:val="20"/>
+              </w:rPr>
+            </w:pPr>
+          </w:p>
+        </w:tc>
+        <w:tc>
+          <w:tcPr>
+            <w:tcW w:w="3129" w:type="dxa"/>
+            <w:vMerge/>
+          </w:tcPr>
+          <w:p>
+            <w:pPr>
+              <w:pStyle w:val="Body"/>
+              <w:pBdr>
+                <w:top w:val="none" w:sz="0" w:space="0" w:color="auto"/>
+                <w:left w:val="none" w:sz="0" w:space="0" w:color="auto"/>
+                <w:bottom w:val="none" w:sz="0" w:space="0" w:color="auto"/>
+                <w:right w:val="none" w:sz="0" w:space="0" w:color="auto"/>
+                <w:between w:val="none" w:sz="0" w:space="0" w:color="auto"/>
+                <w:bar w:val="none" w:sz="0" w:color="auto"/>
+              </w:pBdr>
+              <w:rPr>
+                <w:i/>
+                <w:iCs/>
+                <w:sz w:val="20"/>
+                <w:szCs w:val="20"/>
+              </w:rPr>
+            </w:pPr>
+          </w:p>
+        </w:tc>
+        <w:tc>
+          <w:tcPr>
+            <w:tcW w:w="3129" w:type="dxa"/>
+            <w:vMerge/>
+          </w:tcPr>
+          <w:p>
+            <w:pPr>
+              <w:pStyle w:val="Body"/>
+              <w:pBdr>
+                <w:top w:val="none" w:sz="0" w:space="0" w:color="auto"/>
+                <w:left w:val="none" w:sz="0" w:space="0" w:color="auto"/>
+                <w:bottom w:val="none" w:sz="0" w:space="0" w:color="auto"/>
+                <w:right w:val="none" w:sz="0" w:space="0" w:color="auto"/>
+                <w:between w:val="none" w:sz="0" w:space="0" w:color="auto"/>
+                <w:bar w:val="none" w:sz="0" w:color="auto"/>
+              </w:pBdr>
+              <w:rPr>
+                <w:i/>
+                <w:iCs/>
+                <w:sz w:val="20"/>
+                <w:szCs w:val="20"/>
+              </w:rPr>
+            </w:pPr>
+          </w:p>
+        </w:tc>
+        <w:tc>
+          <w:tcPr>
+            <w:tcW w:w="3129" w:type="dxa"/>
+            <w:vMerge/>
+          </w:tcPr>
+          <w:p>
+            <w:pPr>
+              <w:pStyle w:val="Body"/>
+              <w:pBdr>
+                <w:top w:val="none" w:sz="0" w:space="0" w:color="auto"/>
+                <w:left w:val="none" w:sz="0" w:space="0" w:color="auto"/>
+                <w:bottom w:val="none" w:sz="0" w:space="0" w:color="auto"/>
+                <w:right w:val="none" w:sz="0" w:space="0" w:color="auto"/>
+                <w:between w:val="none" w:sz="0" w:space="0" w:color="auto"/>
+                <w:bar w:val="none" w:sz="0" w:color="auto"/>
+              </w:pBdr>
+              <w:rPr>
+                <w:i/>
+                <w:iCs/>
+                <w:sz w:val="20"/>
+                <w:szCs w:val="20"/>
+              </w:rPr>
+            </w:pPr>
+          </w:p>
+        </w:tc>
+      </w:tr>
+      <w:tr>
+        <w:trPr>
+          <w:trHeight w:val="240"/>
+        </w:trPr>
+        <w:tc>
+          <w:tcPr>
+            <w:tcW w:w="3129" w:type="dxa"/>
+            <w:vMerge/>
+          </w:tcPr>
+          <w:p>
+            <w:pPr>
+              <w:pStyle w:val="Body"/>
+              <w:pBdr>
+                <w:top w:val="none" w:sz="0" w:space="0" w:color="auto"/>
+                <w:left w:val="none" w:sz="0" w:space="0" w:color="auto"/>
+                <w:bottom w:val="none" w:sz="0" w:space="0" w:color="auto"/>
+                <w:right w:val="none" w:sz="0" w:space="0" w:color="auto"/>
+                <w:between w:val="none" w:sz="0" w:space="0" w:color="auto"/>
+                <w:bar w:val="none" w:sz="0" w:color="auto"/>
+              </w:pBdr>
+              <w:rPr>
+                <w:i/>
+                <w:iCs/>
+                <w:sz w:val="20"/>
+                <w:szCs w:val="20"/>
+              </w:rPr>
+            </w:pPr>
+          </w:p>
+        </w:tc>
+        <w:tc>
+          <w:tcPr>
+            <w:tcW w:w="3129" w:type="dxa"/>
+            <w:vMerge/>
+          </w:tcPr>
+          <w:p>
+            <w:pPr>
+              <w:pStyle w:val="Body"/>
+              <w:pBdr>
+                <w:top w:val="none" w:sz="0" w:space="0" w:color="auto"/>
+                <w:left w:val="none" w:sz="0" w:space="0" w:color="auto"/>
+                <w:bottom w:val="none" w:sz="0" w:space="0" w:color="auto"/>
+                <w:right w:val="none" w:sz="0" w:space="0" w:color="auto"/>
+                <w:between w:val="none" w:sz="0" w:space="0" w:color="auto"/>
+                <w:bar w:val="none" w:sz="0" w:color="auto"/>
+              </w:pBdr>
+              <w:rPr>
+                <w:i/>
+                <w:iCs/>
+                <w:sz w:val="20"/>
+                <w:szCs w:val="20"/>
+              </w:rPr>
+            </w:pPr>
+          </w:p>
+        </w:tc>
+        <w:tc>
+          <w:tcPr>
+            <w:tcW w:w="3129" w:type="dxa"/>
+            <w:vMerge/>
+          </w:tcPr>
+          <w:p>
+            <w:pPr>
+              <w:pStyle w:val="Body"/>
+              <w:pBdr>
+                <w:top w:val="none" w:sz="0" w:space="0" w:color="auto"/>
+                <w:left w:val="none" w:sz="0" w:space="0" w:color="auto"/>
+                <w:bottom w:val="none" w:sz="0" w:space="0" w:color="auto"/>
+                <w:right w:val="none" w:sz="0" w:space="0" w:color="auto"/>
+                <w:between w:val="none" w:sz="0" w:space="0" w:color="auto"/>
+                <w:bar w:val="none" w:sz="0" w:color="auto"/>
+              </w:pBdr>
+              <w:rPr>
+                <w:i/>
+                <w:iCs/>
+                <w:sz w:val="20"/>
+                <w:szCs w:val="20"/>
+              </w:rPr>
+            </w:pPr>
+          </w:p>
+        </w:tc>
+        <w:tc>
+          <w:tcPr>
+            <w:tcW w:w="3129" w:type="dxa"/>
+            <w:vMerge/>
+          </w:tcPr>
+          <w:p>
+            <w:pPr>
+              <w:pStyle w:val="Body"/>
+              <w:pBdr>
+                <w:top w:val="none" w:sz="0" w:space="0" w:color="auto"/>
+                <w:left w:val="none" w:sz="0" w:space="0" w:color="auto"/>
+                <w:bottom w:val="none" w:sz="0" w:space="0" w:color="auto"/>
+                <w:right w:val="none" w:sz="0" w:space="0" w:color="auto"/>
+                <w:between w:val="none" w:sz="0" w:space="0" w:color="auto"/>
+                <w:bar w:val="none" w:sz="0" w:color="auto"/>
+              </w:pBdr>
+              <w:rPr>
+                <w:i/>
+                <w:iCs/>
+                <w:sz w:val="20"/>
+                <w:szCs w:val="20"/>
+              </w:rPr>
+            </w:pPr>
+          </w:p>
+        </w:tc>
+      </w:tr>
+      <w:tr>
+        <w:trPr>
+          <w:trHeight w:val="240"/>
+        </w:trPr>
+        <w:tc>
+          <w:tcPr>
+            <w:tcW w:w="3129" w:type="dxa"/>
+            <w:vMerge/>
+          </w:tcPr>
+          <w:p>
+            <w:pPr>
+              <w:pStyle w:val="Body"/>
+              <w:pBdr>
+                <w:top w:val="none" w:sz="0" w:space="0" w:color="auto"/>
+                <w:left w:val="none" w:sz="0" w:space="0" w:color="auto"/>
+                <w:bottom w:val="none" w:sz="0" w:space="0" w:color="auto"/>
+                <w:right w:val="none" w:sz="0" w:space="0" w:color="auto"/>
+                <w:between w:val="none" w:sz="0" w:space="0" w:color="auto"/>
+                <w:bar w:val="none" w:sz="0" w:color="auto"/>
+              </w:pBdr>
+              <w:rPr>
+                <w:i/>
+                <w:iCs/>
+                <w:sz w:val="20"/>
+                <w:szCs w:val="20"/>
+              </w:rPr>
+            </w:pPr>
+          </w:p>
+        </w:tc>
+        <w:tc>
+          <w:tcPr>
+            <w:tcW w:w="3129" w:type="dxa"/>
+            <w:vMerge/>
+          </w:tcPr>
+          <w:p>
+            <w:pPr>
+              <w:pStyle w:val="Body"/>
+              <w:pBdr>
+                <w:top w:val="none" w:sz="0" w:space="0" w:color="auto"/>
+                <w:left w:val="none" w:sz="0" w:space="0" w:color="auto"/>
+                <w:bottom w:val="none" w:sz="0" w:space="0" w:color="auto"/>
+                <w:right w:val="none" w:sz="0" w:space="0" w:color="auto"/>
+                <w:between w:val="none" w:sz="0" w:space="0" w:color="auto"/>
+                <w:bar w:val="none" w:sz="0" w:color="auto"/>
+              </w:pBdr>
+              <w:rPr>
+                <w:i/>
+                <w:iCs/>
+                <w:sz w:val="20"/>
+                <w:szCs w:val="20"/>
+              </w:rPr>
+            </w:pPr>
+          </w:p>
+        </w:tc>
+        <w:tc>
+          <w:tcPr>
+            <w:tcW w:w="3129" w:type="dxa"/>
+            <w:vMerge/>
+          </w:tcPr>
+          <w:p>
+            <w:pPr>
+              <w:pStyle w:val="Body"/>
+              <w:pBdr>
+                <w:top w:val="none" w:sz="0" w:space="0" w:color="auto"/>
+                <w:left w:val="none" w:sz="0" w:space="0" w:color="auto"/>
+                <w:bottom w:val="none" w:sz="0" w:space="0" w:color="auto"/>
+                <w:right w:val="none" w:sz="0" w:space="0" w:color="auto"/>
+                <w:between w:val="none" w:sz="0" w:space="0" w:color="auto"/>
+                <w:bar w:val="none" w:sz="0" w:color="auto"/>
+              </w:pBdr>
+              <w:rPr>
+                <w:i/>
+                <w:iCs/>
+                <w:sz w:val="20"/>
+                <w:szCs w:val="20"/>
+              </w:rPr>
+            </w:pPr>
+          </w:p>
+        </w:tc>
+        <w:tc>
+          <w:tcPr>
+            <w:tcW w:w="3129" w:type="dxa"/>
+            <w:vMerge/>
+          </w:tcPr>
+          <w:p>
+            <w:pPr>
+              <w:pStyle w:val="Body"/>
+              <w:pBdr>
+                <w:top w:val="none" w:sz="0" w:space="0" w:color="auto"/>
+                <w:left w:val="none" w:sz="0" w:space="0" w:color="auto"/>
+                <w:bottom w:val="none" w:sz="0" w:space="0" w:color="auto"/>
+                <w:right w:val="none" w:sz="0" w:space="0" w:color="auto"/>
+                <w:between w:val="none" w:sz="0" w:space="0" w:color="auto"/>
+                <w:bar w:val="none" w:sz="0" w:color="auto"/>
+              </w:pBdr>
+              <w:rPr>
+                <w:i/>
+                <w:iCs/>
+                <w:sz w:val="20"/>
+                <w:szCs w:val="20"/>
+              </w:rPr>
+            </w:pPr>
+          </w:p>
+        </w:tc>
+      </w:tr>
+      <w:tr>
+        <w:trPr>
+          <w:trHeight w:val="240"/>
+        </w:trPr>
+        <w:tc>
+          <w:tcPr>
+            <w:tcW w:w="3129" w:type="dxa"/>
+            <w:vMerge/>
+          </w:tcPr>
+          <w:p>
+            <w:pPr>
+              <w:pStyle w:val="Body"/>
+              <w:pBdr>
+                <w:top w:val="none" w:sz="0" w:space="0" w:color="auto"/>
+                <w:left w:val="none" w:sz="0" w:space="0" w:color="auto"/>
+                <w:bottom w:val="none" w:sz="0" w:space="0" w:color="auto"/>
+                <w:right w:val="none" w:sz="0" w:space="0" w:color="auto"/>
+                <w:between w:val="none" w:sz="0" w:space="0" w:color="auto"/>
+                <w:bar w:val="none" w:sz="0" w:color="auto"/>
+              </w:pBdr>
+              <w:rPr>
+                <w:i/>
+                <w:iCs/>
+                <w:sz w:val="20"/>
+                <w:szCs w:val="20"/>
+              </w:rPr>
+            </w:pPr>
+          </w:p>
+        </w:tc>
+        <w:tc>
+          <w:tcPr>
+            <w:tcW w:w="3129" w:type="dxa"/>
+            <w:vMerge/>
+          </w:tcPr>
+          <w:p>
+            <w:pPr>
+              <w:pStyle w:val="Body"/>
+              <w:pBdr>
+                <w:top w:val="none" w:sz="0" w:space="0" w:color="auto"/>
+                <w:left w:val="none" w:sz="0" w:space="0" w:color="auto"/>
+                <w:bottom w:val="none" w:sz="0" w:space="0" w:color="auto"/>
+                <w:right w:val="none" w:sz="0" w:space="0" w:color="auto"/>
+                <w:between w:val="none" w:sz="0" w:space="0" w:color="auto"/>
+                <w:bar w:val="none" w:sz="0" w:color="auto"/>
+              </w:pBdr>
+              <w:rPr>
+                <w:i/>
+                <w:iCs/>
+                <w:sz w:val="20"/>
+                <w:szCs w:val="20"/>
+              </w:rPr>
+            </w:pPr>
+          </w:p>
+        </w:tc>
+        <w:tc>
+          <w:tcPr>
+            <w:tcW w:w="3129" w:type="dxa"/>
+            <w:vMerge/>
+          </w:tcPr>
+          <w:p>
+            <w:pPr>
+              <w:pStyle w:val="Body"/>
+              <w:pBdr>
+                <w:top w:val="none" w:sz="0" w:space="0" w:color="auto"/>
+                <w:left w:val="none" w:sz="0" w:space="0" w:color="auto"/>
+                <w:bottom w:val="none" w:sz="0" w:space="0" w:color="auto"/>
+                <w:right w:val="none" w:sz="0" w:space="0" w:color="auto"/>
+                <w:between w:val="none" w:sz="0" w:space="0" w:color="auto"/>
+                <w:bar w:val="none" w:sz="0" w:color="auto"/>
+              </w:pBdr>
+              <w:rPr>
+                <w:i/>
+                <w:iCs/>
+                <w:sz w:val="20"/>
+                <w:szCs w:val="20"/>
+              </w:rPr>
+            </w:pPr>
+          </w:p>
+        </w:tc>
+        <w:tc>
+          <w:tcPr>
+            <w:tcW w:w="3129" w:type="dxa"/>
+            <w:vMerge/>
+          </w:tcPr>
+          <w:p>
+            <w:pPr>
+              <w:pStyle w:val="Body"/>
+              <w:pBdr>
+                <w:top w:val="none" w:sz="0" w:space="0" w:color="auto"/>
+                <w:left w:val="none" w:sz="0" w:space="0" w:color="auto"/>
+                <w:bottom w:val="none" w:sz="0" w:space="0" w:color="auto"/>
+                <w:right w:val="none" w:sz="0" w:space="0" w:color="auto"/>
+                <w:between w:val="none" w:sz="0" w:space="0" w:color="auto"/>
+                <w:bar w:val="none" w:sz="0" w:color="auto"/>
+              </w:pBdr>
+              <w:rPr>
+                <w:i/>
+                <w:iCs/>
+                <w:sz w:val="20"/>
+                <w:szCs w:val="20"/>
+              </w:rPr>
+            </w:pPr>
+          </w:p>
+        </w:tc>
+      </w:tr>
+      <w:tr>
+        <w:trPr>
+          <w:trHeight w:val="240"/>
+        </w:trPr>
+        <w:tc>
+          <w:tcPr>
+            <w:tcW w:w="3129" w:type="dxa"/>
+            <w:vMerge/>
+          </w:tcPr>
+          <w:p>
+            <w:pPr>
+              <w:pStyle w:val="Body"/>
+              <w:pBdr>
+                <w:top w:val="none" w:sz="0" w:space="0" w:color="auto"/>
+                <w:left w:val="none" w:sz="0" w:space="0" w:color="auto"/>
+                <w:bottom w:val="none" w:sz="0" w:space="0" w:color="auto"/>
+                <w:right w:val="none" w:sz="0" w:space="0" w:color="auto"/>
+                <w:between w:val="none" w:sz="0" w:space="0" w:color="auto"/>
+                <w:bar w:val="none" w:sz="0" w:color="auto"/>
+              </w:pBdr>
+              <w:rPr>
+                <w:i/>
+                <w:iCs/>
+                <w:sz w:val="20"/>
+                <w:szCs w:val="20"/>
+              </w:rPr>
+            </w:pPr>
+          </w:p>
+        </w:tc>
+        <w:tc>
+          <w:tcPr>
+            <w:tcW w:w="3129" w:type="dxa"/>
+            <w:vMerge/>
+          </w:tcPr>
+          <w:p>
+            <w:pPr>
+              <w:pStyle w:val="Body"/>
+              <w:pBdr>
+                <w:top w:val="none" w:sz="0" w:space="0" w:color="auto"/>
+                <w:left w:val="none" w:sz="0" w:space="0" w:color="auto"/>
+                <w:bottom w:val="none" w:sz="0" w:space="0" w:color="auto"/>
+                <w:right w:val="none" w:sz="0" w:space="0" w:color="auto"/>
+                <w:between w:val="none" w:sz="0" w:space="0" w:color="auto"/>
+                <w:bar w:val="none" w:sz="0" w:color="auto"/>
+              </w:pBdr>
+              <w:rPr>
+                <w:i/>
+                <w:iCs/>
+                <w:sz w:val="20"/>
+                <w:szCs w:val="20"/>
+              </w:rPr>
+            </w:pPr>
+          </w:p>
+        </w:tc>
+        <w:tc>
+          <w:tcPr>
+            <w:tcW w:w="3129" w:type="dxa"/>
+            <w:vMerge/>
+          </w:tcPr>
+          <w:p>
+            <w:pPr>
+              <w:pStyle w:val="Body"/>
+              <w:pBdr>
+                <w:top w:val="none" w:sz="0" w:space="0" w:color="auto"/>
+                <w:left w:val="none" w:sz="0" w:space="0" w:color="auto"/>
+                <w:bottom w:val="none" w:sz="0" w:space="0" w:color="auto"/>
+                <w:right w:val="none" w:sz="0" w:space="0" w:color="auto"/>
+                <w:between w:val="none" w:sz="0" w:space="0" w:color="auto"/>
+                <w:bar w:val="none" w:sz="0" w:color="auto"/>
+              </w:pBdr>
+              <w:rPr>
+                <w:i/>
+                <w:iCs/>
+                <w:sz w:val="20"/>
+                <w:szCs w:val="20"/>
+              </w:rPr>
+            </w:pPr>
+          </w:p>
+        </w:tc>
+        <w:tc>
+          <w:tcPr>
+            <w:tcW w:w="3129" w:type="dxa"/>
+            <w:vMerge/>
+          </w:tcPr>
+          <w:p>
+            <w:pPr>
+              <w:pStyle w:val="Body"/>
+              <w:pBdr>
+                <w:top w:val="none" w:sz="0" w:space="0" w:color="auto"/>
+                <w:left w:val="none" w:sz="0" w:space="0" w:color="auto"/>
+                <w:bottom w:val="none" w:sz="0" w:space="0" w:color="auto"/>
+                <w:right w:val="none" w:sz="0" w:space="0" w:color="auto"/>
+                <w:between w:val="none" w:sz="0" w:space="0" w:color="auto"/>
+                <w:bar w:val="none" w:sz="0" w:color="auto"/>
+              </w:pBdr>
+              <w:rPr>
+                <w:i/>
+                <w:iCs/>
+                <w:sz w:val="20"/>
+                <w:szCs w:val="20"/>
+              </w:rPr>
+            </w:pPr>
+          </w:p>
+        </w:tc>
+      </w:tr>
+      <w:tr>
+        <w:trPr>
+          <w:trHeight w:val="260"/>
+        </w:trPr>
+        <w:tc>
+          <w:tcPr>
+            <w:tcW w:w="3129" w:type="dxa"/>
+            <w:vMerge/>
+          </w:tcPr>
+          <w:p>
+            <w:pPr>
+              <w:pStyle w:val="Body"/>
+              <w:pBdr>
+                <w:top w:val="none" w:sz="0" w:space="0" w:color="auto"/>
+                <w:left w:val="none" w:sz="0" w:space="0" w:color="auto"/>
+                <w:bottom w:val="none" w:sz="0" w:space="0" w:color="auto"/>
+                <w:right w:val="none" w:sz="0" w:space="0" w:color="auto"/>
+                <w:between w:val="none" w:sz="0" w:space="0" w:color="auto"/>
+                <w:bar w:val="none" w:sz="0" w:color="auto"/>
+              </w:pBdr>
+              <w:rPr>
+                <w:i/>
+                <w:iCs/>
+                <w:sz w:val="20"/>
+                <w:szCs w:val="20"/>
+              </w:rPr>
+            </w:pPr>
+          </w:p>
+        </w:tc>
+        <w:tc>
+          <w:tcPr>
+            <w:tcW w:w="3129" w:type="dxa"/>
+            <w:vMerge/>
+          </w:tcPr>
+          <w:p>
+            <w:pPr>
+              <w:pStyle w:val="Body"/>
+              <w:pBdr>
+                <w:top w:val="none" w:sz="0" w:space="0" w:color="auto"/>
+                <w:left w:val="none" w:sz="0" w:space="0" w:color="auto"/>
+                <w:bottom w:val="none" w:sz="0" w:space="0" w:color="auto"/>
+                <w:right w:val="none" w:sz="0" w:space="0" w:color="auto"/>
+                <w:between w:val="none" w:sz="0" w:space="0" w:color="auto"/>
+                <w:bar w:val="none" w:sz="0" w:color="auto"/>
+              </w:pBdr>
+              <w:rPr>
+                <w:i/>
+                <w:iCs/>
+                <w:sz w:val="20"/>
+                <w:szCs w:val="20"/>
+              </w:rPr>
+            </w:pPr>
+          </w:p>
+        </w:tc>
+        <w:tc>
+          <w:tcPr>
+            <w:tcW w:w="3129" w:type="dxa"/>
+            <w:vMerge/>
+          </w:tcPr>
+          <w:p>
+            <w:pPr>
+              <w:pStyle w:val="Body"/>
+              <w:pBdr>
+                <w:top w:val="none" w:sz="0" w:space="0" w:color="auto"/>
+                <w:left w:val="none" w:sz="0" w:space="0" w:color="auto"/>
+                <w:bottom w:val="none" w:sz="0" w:space="0" w:color="auto"/>
+                <w:right w:val="none" w:sz="0" w:space="0" w:color="auto"/>
+                <w:between w:val="none" w:sz="0" w:space="0" w:color="auto"/>
+                <w:bar w:val="none" w:sz="0" w:color="auto"/>
+              </w:pBdr>
+              <w:rPr>
+                <w:i/>
+                <w:iCs/>
+                <w:sz w:val="20"/>
+                <w:szCs w:val="20"/>
+              </w:rPr>
+            </w:pPr>
+          </w:p>
+        </w:tc>
+        <w:tc>
+          <w:tcPr>
+            <w:tcW w:w="3129" w:type="dxa"/>
+            <w:vMerge/>
+          </w:tcPr>
+          <w:p>
+            <w:pPr>
+              <w:pStyle w:val="Body"/>
+              <w:pBdr>
+                <w:top w:val="none" w:sz="0" w:space="0" w:color="auto"/>
+                <w:left w:val="none" w:sz="0" w:space="0" w:color="auto"/>
+                <w:bottom w:val="none" w:sz="0" w:space="0" w:color="auto"/>
+                <w:right w:val="none" w:sz="0" w:space="0" w:color="auto"/>
+                <w:between w:val="none" w:sz="0" w:space="0" w:color="auto"/>
+                <w:bar w:val="none" w:sz="0" w:color="auto"/>
+              </w:pBdr>
+              <w:rPr>
+                <w:i/>
+                <w:iCs/>
+                <w:sz w:val="20"/>
+                <w:szCs w:val="20"/>
+              </w:rPr>
+            </w:pPr>
+          </w:p>
+        </w:tc>
+      </w:tr>
+      <w:tr>
+        <w:trPr>
+          <w:trHeight w:val="240"/>
+        </w:trPr>
+        <w:tc>
+          <w:tcPr>
+            <w:tcW w:w="3129" w:type="dxa"/>
+            <w:vMerge/>
+          </w:tcPr>
+          <w:p>
+            <w:pPr>
+              <w:pStyle w:val="Body"/>
+              <w:pBdr>
+                <w:top w:val="none" w:sz="0" w:space="0" w:color="auto"/>
+                <w:left w:val="none" w:sz="0" w:space="0" w:color="auto"/>
+                <w:bottom w:val="none" w:sz="0" w:space="0" w:color="auto"/>
+                <w:right w:val="none" w:sz="0" w:space="0" w:color="auto"/>
+                <w:between w:val="none" w:sz="0" w:space="0" w:color="auto"/>
+                <w:bar w:val="none" w:sz="0" w:color="auto"/>
+              </w:pBdr>
+              <w:rPr>
+                <w:i/>
+                <w:iCs/>
+                <w:sz w:val="20"/>
+                <w:szCs w:val="20"/>
+              </w:rPr>
+            </w:pPr>
+          </w:p>
+        </w:tc>
+        <w:tc>
+          <w:tcPr>
+            <w:tcW w:w="3129" w:type="dxa"/>
+            <w:vMerge/>
+          </w:tcPr>
+          <w:p>
+            <w:pPr>
+              <w:pStyle w:val="Body"/>
+              <w:pBdr>
+                <w:top w:val="none" w:sz="0" w:space="0" w:color="auto"/>
+                <w:left w:val="none" w:sz="0" w:space="0" w:color="auto"/>
+                <w:bottom w:val="none" w:sz="0" w:space="0" w:color="auto"/>
+                <w:right w:val="none" w:sz="0" w:space="0" w:color="auto"/>
+                <w:between w:val="none" w:sz="0" w:space="0" w:color="auto"/>
+                <w:bar w:val="none" w:sz="0" w:color="auto"/>
+              </w:pBdr>
+              <w:rPr>
+                <w:i/>
+                <w:iCs/>
+                <w:sz w:val="20"/>
+                <w:szCs w:val="20"/>
+              </w:rPr>
+            </w:pPr>
+          </w:p>
+        </w:tc>
+        <w:tc>
+          <w:tcPr>
+            <w:tcW w:w="3129" w:type="dxa"/>
+            <w:vMerge/>
+          </w:tcPr>
+          <w:p>
+            <w:pPr>
+              <w:pStyle w:val="Body"/>
+              <w:pBdr>
+                <w:top w:val="none" w:sz="0" w:space="0" w:color="auto"/>
+                <w:left w:val="none" w:sz="0" w:space="0" w:color="auto"/>
+                <w:bottom w:val="none" w:sz="0" w:space="0" w:color="auto"/>
+                <w:right w:val="none" w:sz="0" w:space="0" w:color="auto"/>
+                <w:between w:val="none" w:sz="0" w:space="0" w:color="auto"/>
+                <w:bar w:val="none" w:sz="0" w:color="auto"/>
+              </w:pBdr>
+              <w:rPr>
+                <w:i/>
+                <w:iCs/>
+                <w:sz w:val="20"/>
+                <w:szCs w:val="20"/>
+              </w:rPr>
+            </w:pPr>
+          </w:p>
+        </w:tc>
+        <w:tc>
+          <w:tcPr>
+            <w:tcW w:w="3129" w:type="dxa"/>
+            <w:vMerge/>
+          </w:tcPr>
+          <w:p>
+            <w:pPr>
+              <w:pStyle w:val="Body"/>
+              <w:pBdr>
+                <w:top w:val="none" w:sz="0" w:space="0" w:color="auto"/>
+                <w:left w:val="none" w:sz="0" w:space="0" w:color="auto"/>
+                <w:bottom w:val="none" w:sz="0" w:space="0" w:color="auto"/>
+                <w:right w:val="none" w:sz="0" w:space="0" w:color="auto"/>
+                <w:between w:val="none" w:sz="0" w:space="0" w:color="auto"/>
+                <w:bar w:val="none" w:sz="0" w:color="auto"/>
+              </w:pBdr>
+              <w:rPr>
+                <w:i/>
+                <w:iCs/>
+                <w:sz w:val="20"/>
+                <w:szCs w:val="20"/>
+              </w:rPr>
+            </w:pPr>
+          </w:p>
+        </w:tc>
+      </w:tr>
+      <w:tr>
+        <w:trPr>
+          <w:trHeight w:val="240"/>
+        </w:trPr>
+        <w:tc>
+          <w:tcPr>
+            <w:tcW w:w="3129" w:type="dxa"/>
+            <w:vMerge/>
+          </w:tcPr>
+          <w:p>
+            <w:pPr>
+              <w:pStyle w:val="Body"/>
+              <w:pBdr>
+                <w:top w:val="none" w:sz="0" w:space="0" w:color="auto"/>
+                <w:left w:val="none" w:sz="0" w:space="0" w:color="auto"/>
+                <w:bottom w:val="none" w:sz="0" w:space="0" w:color="auto"/>
+                <w:right w:val="none" w:sz="0" w:space="0" w:color="auto"/>
+                <w:between w:val="none" w:sz="0" w:space="0" w:color="auto"/>
+                <w:bar w:val="none" w:sz="0" w:color="auto"/>
+              </w:pBdr>
+              <w:rPr>
+                <w:i/>
+                <w:iCs/>
+                <w:sz w:val="20"/>
+                <w:szCs w:val="20"/>
+              </w:rPr>
+            </w:pPr>
+          </w:p>
+        </w:tc>
+        <w:tc>
+          <w:tcPr>
+            <w:tcW w:w="3129" w:type="dxa"/>
+            <w:vMerge/>
+          </w:tcPr>
+          <w:p>
+            <w:pPr>
+              <w:pStyle w:val="Body"/>
+              <w:pBdr>
+                <w:top w:val="none" w:sz="0" w:space="0" w:color="auto"/>
+                <w:left w:val="none" w:sz="0" w:space="0" w:color="auto"/>
+                <w:bottom w:val="none" w:sz="0" w:space="0" w:color="auto"/>
+                <w:right w:val="none" w:sz="0" w:space="0" w:color="auto"/>
+                <w:between w:val="none" w:sz="0" w:space="0" w:color="auto"/>
+                <w:bar w:val="none" w:sz="0" w:color="auto"/>
+              </w:pBdr>
+              <w:rPr>
+                <w:i/>
+                <w:iCs/>
+                <w:sz w:val="20"/>
+                <w:szCs w:val="20"/>
+              </w:rPr>
+            </w:pPr>
+          </w:p>
+        </w:tc>
+        <w:tc>
+          <w:tcPr>
+            <w:tcW w:w="3129" w:type="dxa"/>
+            <w:vMerge/>
+          </w:tcPr>
+          <w:p>
+            <w:pPr>
+              <w:pStyle w:val="Body"/>
+              <w:pBdr>
+                <w:top w:val="none" w:sz="0" w:space="0" w:color="auto"/>
+                <w:left w:val="none" w:sz="0" w:space="0" w:color="auto"/>
+                <w:bottom w:val="none" w:sz="0" w:space="0" w:color="auto"/>
+                <w:right w:val="none" w:sz="0" w:space="0" w:color="auto"/>
+                <w:between w:val="none" w:sz="0" w:space="0" w:color="auto"/>
+                <w:bar w:val="none" w:sz="0" w:color="auto"/>
+              </w:pBdr>
+              <w:rPr>
+                <w:i/>
+                <w:iCs/>
+                <w:sz w:val="20"/>
+                <w:szCs w:val="20"/>
+              </w:rPr>
+            </w:pPr>
+          </w:p>
+        </w:tc>
+        <w:tc>
+          <w:tcPr>
+            <w:tcW w:w="3129" w:type="dxa"/>
+            <w:vMerge/>
+          </w:tcPr>
+          <w:p>
+            <w:pPr>
+              <w:pStyle w:val="Body"/>
+              <w:pBdr>
+                <w:top w:val="none" w:sz="0" w:space="0" w:color="auto"/>
+                <w:left w:val="none" w:sz="0" w:space="0" w:color="auto"/>
+                <w:bottom w:val="none" w:sz="0" w:space="0" w:color="auto"/>
+                <w:right w:val="none" w:sz="0" w:space="0" w:color="auto"/>
+                <w:between w:val="none" w:sz="0" w:space="0" w:color="auto"/>
+                <w:bar w:val="none" w:sz="0" w:color="auto"/>
+              </w:pBdr>
+              <w:rPr>
+                <w:i/>
+                <w:iCs/>
+                <w:sz w:val="20"/>
+                <w:szCs w:val="20"/>
+              </w:rPr>
+            </w:pPr>
+          </w:p>
+        </w:tc>
+      </w:tr>
+      <w:tr>
+        <w:trPr>
+          <w:trHeight w:val="240"/>
+        </w:trPr>
+        <w:tc>
+          <w:tcPr>
+            <w:tcW w:w="3129" w:type="dxa"/>
+            <w:vMerge/>
+          </w:tcPr>
+          <w:p>
+            <w:pPr>
+              <w:pStyle w:val="Body"/>
+              <w:pBdr>
+                <w:top w:val="none" w:sz="0" w:space="0" w:color="auto"/>
+                <w:left w:val="none" w:sz="0" w:space="0" w:color="auto"/>
+                <w:bottom w:val="none" w:sz="0" w:space="0" w:color="auto"/>
+                <w:right w:val="none" w:sz="0" w:space="0" w:color="auto"/>
+                <w:between w:val="none" w:sz="0" w:space="0" w:color="auto"/>
+                <w:bar w:val="none" w:sz="0" w:color="auto"/>
+              </w:pBdr>
+              <w:rPr>
+                <w:i/>
+                <w:iCs/>
+                <w:sz w:val="20"/>
+                <w:szCs w:val="20"/>
+              </w:rPr>
+            </w:pPr>
+          </w:p>
+        </w:tc>
+        <w:tc>
+          <w:tcPr>
+            <w:tcW w:w="3129" w:type="dxa"/>
+            <w:vMerge/>
+          </w:tcPr>
+          <w:p>
+            <w:pPr>
+              <w:pStyle w:val="Body"/>
+              <w:pBdr>
+                <w:top w:val="none" w:sz="0" w:space="0" w:color="auto"/>
+                <w:left w:val="none" w:sz="0" w:space="0" w:color="auto"/>
+                <w:bottom w:val="none" w:sz="0" w:space="0" w:color="auto"/>
+                <w:right w:val="none" w:sz="0" w:space="0" w:color="auto"/>
+                <w:between w:val="none" w:sz="0" w:space="0" w:color="auto"/>
+                <w:bar w:val="none" w:sz="0" w:color="auto"/>
+              </w:pBdr>
+              <w:rPr>
+                <w:i/>
+                <w:iCs/>
+                <w:sz w:val="20"/>
+                <w:szCs w:val="20"/>
+              </w:rPr>
+            </w:pPr>
+          </w:p>
+        </w:tc>
+        <w:tc>
+          <w:tcPr>
+            <w:tcW w:w="3129" w:type="dxa"/>
+            <w:vMerge/>
+          </w:tcPr>
+          <w:p>
+            <w:pPr>
+              <w:pStyle w:val="Body"/>
+              <w:pBdr>
+                <w:top w:val="none" w:sz="0" w:space="0" w:color="auto"/>
+                <w:left w:val="none" w:sz="0" w:space="0" w:color="auto"/>
+                <w:bottom w:val="none" w:sz="0" w:space="0" w:color="auto"/>
+                <w:right w:val="none" w:sz="0" w:space="0" w:color="auto"/>
+                <w:between w:val="none" w:sz="0" w:space="0" w:color="auto"/>
+                <w:bar w:val="none" w:sz="0" w:color="auto"/>
+              </w:pBdr>
+              <w:rPr>
+                <w:i/>
+                <w:iCs/>
+                <w:sz w:val="20"/>
+                <w:szCs w:val="20"/>
+              </w:rPr>
+            </w:pPr>
+          </w:p>
+        </w:tc>
+        <w:tc>
+          <w:tcPr>
+            <w:tcW w:w="3129" w:type="dxa"/>
+            <w:vMerge/>
+          </w:tcPr>
+          <w:p>
+            <w:pPr>
+              <w:pStyle w:val="Body"/>
+              <w:pBdr>
+                <w:top w:val="none" w:sz="0" w:space="0" w:color="auto"/>
+                <w:left w:val="none" w:sz="0" w:space="0" w:color="auto"/>
+                <w:bottom w:val="none" w:sz="0" w:space="0" w:color="auto"/>
+                <w:right w:val="none" w:sz="0" w:space="0" w:color="auto"/>
+                <w:between w:val="none" w:sz="0" w:space="0" w:color="auto"/>
+                <w:bar w:val="none" w:sz="0" w:color="auto"/>
+              </w:pBdr>
+              <w:rPr>
+                <w:i/>
+                <w:iCs/>
+                <w:sz w:val="20"/>
+                <w:szCs w:val="20"/>
+              </w:rPr>
+            </w:pPr>
+          </w:p>
+        </w:tc>
+      </w:tr>
+      <w:tr>
+        <w:trPr>
+          <w:trHeight w:val="240"/>
+        </w:trPr>
+        <w:tc>
+          <w:tcPr>
+            <w:tcW w:w="3129" w:type="dxa"/>
+            <w:vMerge/>
+          </w:tcPr>
+          <w:p>
+            <w:pPr>
+              <w:pStyle w:val="Body"/>
+              <w:pBdr>
+                <w:top w:val="none" w:sz="0" w:space="0" w:color="auto"/>
+                <w:left w:val="none" w:sz="0" w:space="0" w:color="auto"/>
+                <w:bottom w:val="none" w:sz="0" w:space="0" w:color="auto"/>
+                <w:right w:val="none" w:sz="0" w:space="0" w:color="auto"/>
+                <w:between w:val="none" w:sz="0" w:space="0" w:color="auto"/>
+                <w:bar w:val="none" w:sz="0" w:color="auto"/>
+              </w:pBdr>
+              <w:rPr>
+                <w:i/>
+                <w:iCs/>
+                <w:sz w:val="20"/>
+                <w:szCs w:val="20"/>
+              </w:rPr>
+            </w:pPr>
+          </w:p>
+        </w:tc>
+        <w:tc>
+          <w:tcPr>
+            <w:tcW w:w="3129" w:type="dxa"/>
+            <w:vMerge/>
+          </w:tcPr>
+          <w:p>
+            <w:pPr>
+              <w:pStyle w:val="Body"/>
+              <w:pBdr>
+                <w:top w:val="none" w:sz="0" w:space="0" w:color="auto"/>
+                <w:left w:val="none" w:sz="0" w:space="0" w:color="auto"/>
+                <w:bottom w:val="none" w:sz="0" w:space="0" w:color="auto"/>
+                <w:right w:val="none" w:sz="0" w:space="0" w:color="auto"/>
+                <w:between w:val="none" w:sz="0" w:space="0" w:color="auto"/>
+                <w:bar w:val="none" w:sz="0" w:color="auto"/>
+              </w:pBdr>
+              <w:rPr>
+                <w:i/>
+                <w:iCs/>
+                <w:sz w:val="20"/>
+                <w:szCs w:val="20"/>
+              </w:rPr>
+            </w:pPr>
+          </w:p>
+        </w:tc>
+        <w:tc>
+          <w:tcPr>
+            <w:tcW w:w="3129" w:type="dxa"/>
+            <w:vMerge/>
+          </w:tcPr>
+          <w:p>
+            <w:pPr>
+              <w:pStyle w:val="Body"/>
+              <w:pBdr>
+                <w:top w:val="none" w:sz="0" w:space="0" w:color="auto"/>
+                <w:left w:val="none" w:sz="0" w:space="0" w:color="auto"/>
+                <w:bottom w:val="none" w:sz="0" w:space="0" w:color="auto"/>
+                <w:right w:val="none" w:sz="0" w:space="0" w:color="auto"/>
+                <w:between w:val="none" w:sz="0" w:space="0" w:color="auto"/>
+                <w:bar w:val="none" w:sz="0" w:color="auto"/>
+              </w:pBdr>
+              <w:rPr>
+                <w:i/>
+                <w:iCs/>
+                <w:sz w:val="20"/>
+                <w:szCs w:val="20"/>
+              </w:rPr>
+            </w:pPr>
+          </w:p>
+        </w:tc>
+        <w:tc>
+          <w:tcPr>
+            <w:tcW w:w="3129" w:type="dxa"/>
+            <w:vMerge/>
+          </w:tcPr>
+          <w:p>
+            <w:pPr>
+              <w:pStyle w:val="Body"/>
+              <w:pBdr>
+                <w:top w:val="none" w:sz="0" w:space="0" w:color="auto"/>
+                <w:left w:val="none" w:sz="0" w:space="0" w:color="auto"/>
+                <w:bottom w:val="none" w:sz="0" w:space="0" w:color="auto"/>
+                <w:right w:val="none" w:sz="0" w:space="0" w:color="auto"/>
+                <w:between w:val="none" w:sz="0" w:space="0" w:color="auto"/>
+                <w:bar w:val="none" w:sz="0" w:color="auto"/>
+              </w:pBdr>
+              <w:rPr>
+                <w:i/>
+                <w:iCs/>
+                <w:sz w:val="20"/>
+                <w:szCs w:val="20"/>
+              </w:rPr>
+            </w:pPr>
+          </w:p>
+        </w:tc>
+      </w:tr>
+      <w:tr>
+        <w:trPr>
+          <w:trHeight w:val="240"/>
+        </w:trPr>
+        <w:tc>
+          <w:tcPr>
+            <w:tcW w:w="3129" w:type="dxa"/>
+            <w:vMerge/>
+          </w:tcPr>
+          <w:p>
+            <w:pPr>
+              <w:pStyle w:val="Body"/>
+              <w:pBdr>
+                <w:top w:val="none" w:sz="0" w:space="0" w:color="auto"/>
+                <w:left w:val="none" w:sz="0" w:space="0" w:color="auto"/>
+                <w:bottom w:val="none" w:sz="0" w:space="0" w:color="auto"/>
+                <w:right w:val="none" w:sz="0" w:space="0" w:color="auto"/>
+                <w:between w:val="none" w:sz="0" w:space="0" w:color="auto"/>
+                <w:bar w:val="none" w:sz="0" w:color="auto"/>
+              </w:pBdr>
+              <w:rPr>
+                <w:i/>
+                <w:iCs/>
+                <w:sz w:val="20"/>
+                <w:szCs w:val="20"/>
+              </w:rPr>
+            </w:pPr>
+          </w:p>
+        </w:tc>
+        <w:tc>
+          <w:tcPr>
+            <w:tcW w:w="3129" w:type="dxa"/>
+            <w:vMerge/>
+          </w:tcPr>
+          <w:p>
+            <w:pPr>
+              <w:pStyle w:val="Body"/>
+              <w:pBdr>
+                <w:top w:val="none" w:sz="0" w:space="0" w:color="auto"/>
+                <w:left w:val="none" w:sz="0" w:space="0" w:color="auto"/>
+                <w:bottom w:val="none" w:sz="0" w:space="0" w:color="auto"/>
+                <w:right w:val="none" w:sz="0" w:space="0" w:color="auto"/>
+                <w:between w:val="none" w:sz="0" w:space="0" w:color="auto"/>
+                <w:bar w:val="none" w:sz="0" w:color="auto"/>
+              </w:pBdr>
+              <w:rPr>
+                <w:i/>
+                <w:iCs/>
+                <w:sz w:val="20"/>
+                <w:szCs w:val="20"/>
+              </w:rPr>
+            </w:pPr>
+          </w:p>
+        </w:tc>
+        <w:tc>
+          <w:tcPr>
+            <w:tcW w:w="3129" w:type="dxa"/>
+            <w:vMerge/>
+          </w:tcPr>
+          <w:p>
+            <w:pPr>
+              <w:pStyle w:val="Body"/>
+              <w:pBdr>
+                <w:top w:val="none" w:sz="0" w:space="0" w:color="auto"/>
+                <w:left w:val="none" w:sz="0" w:space="0" w:color="auto"/>
+                <w:bottom w:val="none" w:sz="0" w:space="0" w:color="auto"/>
+                <w:right w:val="none" w:sz="0" w:space="0" w:color="auto"/>
+                <w:between w:val="none" w:sz="0" w:space="0" w:color="auto"/>
+                <w:bar w:val="none" w:sz="0" w:color="auto"/>
+              </w:pBdr>
+              <w:rPr>
+                <w:i/>
+                <w:iCs/>
+                <w:sz w:val="20"/>
+                <w:szCs w:val="20"/>
+              </w:rPr>
+            </w:pPr>
+          </w:p>
+        </w:tc>
+        <w:tc>
+          <w:tcPr>
+            <w:tcW w:w="3129" w:type="dxa"/>
+            <w:vMerge/>
+          </w:tcPr>
+          <w:p>
+            <w:pPr>
+              <w:pStyle w:val="Body"/>
+              <w:pBdr>
+                <w:top w:val="none" w:sz="0" w:space="0" w:color="auto"/>
+                <w:left w:val="none" w:sz="0" w:space="0" w:color="auto"/>
+                <w:bottom w:val="none" w:sz="0" w:space="0" w:color="auto"/>
+                <w:right w:val="none" w:sz="0" w:space="0" w:color="auto"/>
+                <w:between w:val="none" w:sz="0" w:space="0" w:color="auto"/>
+                <w:bar w:val="none" w:sz="0" w:color="auto"/>
+              </w:pBdr>
+              <w:rPr>
+                <w:i/>
+                <w:iCs/>
+                <w:sz w:val="20"/>
+                <w:szCs w:val="20"/>
+              </w:rPr>
+            </w:pPr>
+          </w:p>
+        </w:tc>
+      </w:tr>
+      <w:tr>
+        <w:trPr>
+          <w:trHeight w:val="240"/>
+        </w:trPr>
+        <w:tc>
+          <w:tcPr>
+            <w:tcW w:w="3129" w:type="dxa"/>
+            <w:vMerge/>
+          </w:tcPr>
+          <w:p>
+            <w:pPr>
+              <w:pStyle w:val="Body"/>
+              <w:pBdr>
+                <w:top w:val="none" w:sz="0" w:space="0" w:color="auto"/>
+                <w:left w:val="none" w:sz="0" w:space="0" w:color="auto"/>
+                <w:bottom w:val="none" w:sz="0" w:space="0" w:color="auto"/>
+                <w:right w:val="none" w:sz="0" w:space="0" w:color="auto"/>
+                <w:between w:val="none" w:sz="0" w:space="0" w:color="auto"/>
+                <w:bar w:val="none" w:sz="0" w:color="auto"/>
+              </w:pBdr>
+              <w:rPr>
+                <w:i/>
+                <w:iCs/>
+                <w:sz w:val="20"/>
+                <w:szCs w:val="20"/>
+              </w:rPr>
+            </w:pPr>
+          </w:p>
+        </w:tc>
+        <w:tc>
+          <w:tcPr>
+            <w:tcW w:w="3129" w:type="dxa"/>
+            <w:vMerge/>
+          </w:tcPr>
+          <w:p>
+            <w:pPr>
+              <w:pStyle w:val="Body"/>
+              <w:pBdr>
+                <w:top w:val="none" w:sz="0" w:space="0" w:color="auto"/>
+                <w:left w:val="none" w:sz="0" w:space="0" w:color="auto"/>
+                <w:bottom w:val="none" w:sz="0" w:space="0" w:color="auto"/>
+                <w:right w:val="none" w:sz="0" w:space="0" w:color="auto"/>
+                <w:between w:val="none" w:sz="0" w:space="0" w:color="auto"/>
+                <w:bar w:val="none" w:sz="0" w:color="auto"/>
+              </w:pBdr>
+              <w:rPr>
+                <w:i/>
+                <w:iCs/>
+                <w:sz w:val="20"/>
+                <w:szCs w:val="20"/>
+              </w:rPr>
+            </w:pPr>
+          </w:p>
+        </w:tc>
+        <w:tc>
+          <w:tcPr>
+            <w:tcW w:w="3129" w:type="dxa"/>
+            <w:vMerge/>
+          </w:tcPr>
+          <w:p>
+            <w:pPr>
+              <w:pStyle w:val="Body"/>
+              <w:pBdr>
+                <w:top w:val="none" w:sz="0" w:space="0" w:color="auto"/>
+                <w:left w:val="none" w:sz="0" w:space="0" w:color="auto"/>
+                <w:bottom w:val="none" w:sz="0" w:space="0" w:color="auto"/>
+                <w:right w:val="none" w:sz="0" w:space="0" w:color="auto"/>
+                <w:between w:val="none" w:sz="0" w:space="0" w:color="auto"/>
+                <w:bar w:val="none" w:sz="0" w:color="auto"/>
+              </w:pBdr>
+              <w:rPr>
+                <w:i/>
+                <w:iCs/>
+                <w:sz w:val="20"/>
+                <w:szCs w:val="20"/>
+              </w:rPr>
+            </w:pPr>
+          </w:p>
+        </w:tc>
+        <w:tc>
+          <w:tcPr>
+            <w:tcW w:w="3129" w:type="dxa"/>
+            <w:vMerge/>
+          </w:tcPr>
+          <w:p>
+            <w:pPr>
+              <w:pStyle w:val="Body"/>
+              <w:pBdr>
+                <w:top w:val="none" w:sz="0" w:space="0" w:color="auto"/>
+                <w:left w:val="none" w:sz="0" w:space="0" w:color="auto"/>
+                <w:bottom w:val="none" w:sz="0" w:space="0" w:color="auto"/>
+                <w:right w:val="none" w:sz="0" w:space="0" w:color="auto"/>
+                <w:between w:val="none" w:sz="0" w:space="0" w:color="auto"/>
+                <w:bar w:val="none" w:sz="0" w:color="auto"/>
+              </w:pBdr>
+              <w:rPr>
+                <w:i/>
+                <w:iCs/>
+                <w:sz w:val="20"/>
+                <w:szCs w:val="20"/>
+              </w:rPr>
+            </w:pPr>
+          </w:p>
+        </w:tc>
+      </w:tr>
+      <w:tr>
+        <w:trPr>
+          <w:trHeight w:val="240"/>
+        </w:trPr>
+        <w:tc>
+          <w:tcPr>
+            <w:tcW w:w="3129" w:type="dxa"/>
+            <w:vMerge/>
+          </w:tcPr>
+          <w:p>
+            <w:pPr>
+              <w:pStyle w:val="Body"/>
+              <w:pBdr>
+                <w:top w:val="none" w:sz="0" w:space="0" w:color="auto"/>
+                <w:left w:val="none" w:sz="0" w:space="0" w:color="auto"/>
+                <w:bottom w:val="none" w:sz="0" w:space="0" w:color="auto"/>
+                <w:right w:val="none" w:sz="0" w:space="0" w:color="auto"/>
+                <w:between w:val="none" w:sz="0" w:space="0" w:color="auto"/>
+                <w:bar w:val="none" w:sz="0" w:color="auto"/>
+              </w:pBdr>
+              <w:rPr>
+                <w:i/>
+                <w:iCs/>
+                <w:sz w:val="20"/>
+                <w:szCs w:val="20"/>
+              </w:rPr>
+            </w:pPr>
+          </w:p>
+        </w:tc>
+        <w:tc>
+          <w:tcPr>
+            <w:tcW w:w="3129" w:type="dxa"/>
+            <w:vMerge/>
+          </w:tcPr>
+          <w:p>
+            <w:pPr>
+              <w:pStyle w:val="Body"/>
+              <w:pBdr>
+                <w:top w:val="none" w:sz="0" w:space="0" w:color="auto"/>
+                <w:left w:val="none" w:sz="0" w:space="0" w:color="auto"/>
+                <w:bottom w:val="none" w:sz="0" w:space="0" w:color="auto"/>
+                <w:right w:val="none" w:sz="0" w:space="0" w:color="auto"/>
+                <w:between w:val="none" w:sz="0" w:space="0" w:color="auto"/>
+                <w:bar w:val="none" w:sz="0" w:color="auto"/>
+              </w:pBdr>
+              <w:rPr>
+                <w:i/>
+                <w:iCs/>
+                <w:sz w:val="20"/>
+                <w:szCs w:val="20"/>
+              </w:rPr>
+            </w:pPr>
+          </w:p>
+        </w:tc>
+        <w:tc>
+          <w:tcPr>
+            <w:tcW w:w="3129" w:type="dxa"/>
+            <w:vMerge/>
+          </w:tcPr>
+          <w:p>
+            <w:pPr>
+              <w:pStyle w:val="Body"/>
+              <w:pBdr>
+                <w:top w:val="none" w:sz="0" w:space="0" w:color="auto"/>
+                <w:left w:val="none" w:sz="0" w:space="0" w:color="auto"/>
+                <w:bottom w:val="none" w:sz="0" w:space="0" w:color="auto"/>
+                <w:right w:val="none" w:sz="0" w:space="0" w:color="auto"/>
+                <w:between w:val="none" w:sz="0" w:space="0" w:color="auto"/>
+                <w:bar w:val="none" w:sz="0" w:color="auto"/>
+              </w:pBdr>
+              <w:rPr>
+                <w:i/>
+                <w:iCs/>
+                <w:sz w:val="20"/>
+                <w:szCs w:val="20"/>
+              </w:rPr>
+            </w:pPr>
+          </w:p>
+        </w:tc>
+        <w:tc>
+          <w:tcPr>
+            <w:tcW w:w="3129" w:type="dxa"/>
+            <w:vMerge/>
+          </w:tcPr>
+          <w:p>
+            <w:pPr>
+              <w:pStyle w:val="Body"/>
+              <w:pBdr>
+                <w:top w:val="none" w:sz="0" w:space="0" w:color="auto"/>
+                <w:left w:val="none" w:sz="0" w:space="0" w:color="auto"/>
+                <w:bottom w:val="none" w:sz="0" w:space="0" w:color="auto"/>
+                <w:right w:val="none" w:sz="0" w:space="0" w:color="auto"/>
+                <w:between w:val="none" w:sz="0" w:space="0" w:color="auto"/>
+                <w:bar w:val="none" w:sz="0" w:color="auto"/>
+              </w:pBdr>
+              <w:rPr>
+                <w:i/>
+                <w:iCs/>
+                <w:sz w:val="20"/>
+                <w:szCs w:val="20"/>
+              </w:rPr>
+            </w:pPr>
+          </w:p>
+        </w:tc>
+      </w:tr>
+      <w:tr>
+        <w:trPr>
+          <w:trHeight w:val="240"/>
+        </w:trPr>
+        <w:tc>
+          <w:tcPr>
+            <w:tcW w:w="3129" w:type="dxa"/>
+            <w:vMerge/>
+          </w:tcPr>
+          <w:p>
+            <w:pPr>
+              <w:pStyle w:val="Body"/>
+              <w:pBdr>
+                <w:top w:val="none" w:sz="0" w:space="0" w:color="auto"/>
+                <w:left w:val="none" w:sz="0" w:space="0" w:color="auto"/>
+                <w:bottom w:val="none" w:sz="0" w:space="0" w:color="auto"/>
+                <w:right w:val="none" w:sz="0" w:space="0" w:color="auto"/>
+                <w:between w:val="none" w:sz="0" w:space="0" w:color="auto"/>
+                <w:bar w:val="none" w:sz="0" w:color="auto"/>
+              </w:pBdr>
+              <w:rPr>
+                <w:i/>
+                <w:iCs/>
+                <w:sz w:val="20"/>
+                <w:szCs w:val="20"/>
+              </w:rPr>
+            </w:pPr>
+          </w:p>
+        </w:tc>
+        <w:tc>
+          <w:tcPr>
+            <w:tcW w:w="3129" w:type="dxa"/>
+            <w:vMerge/>
+          </w:tcPr>
+          <w:p>
+            <w:pPr>
+              <w:pStyle w:val="Body"/>
+              <w:pBdr>
+                <w:top w:val="none" w:sz="0" w:space="0" w:color="auto"/>
+                <w:left w:val="none" w:sz="0" w:space="0" w:color="auto"/>
+                <w:bottom w:val="none" w:sz="0" w:space="0" w:color="auto"/>
+                <w:right w:val="none" w:sz="0" w:space="0" w:color="auto"/>
+                <w:between w:val="none" w:sz="0" w:space="0" w:color="auto"/>
+                <w:bar w:val="none" w:sz="0" w:color="auto"/>
+              </w:pBdr>
+              <w:rPr>
+                <w:i/>
+                <w:iCs/>
+                <w:sz w:val="20"/>
+                <w:szCs w:val="20"/>
+              </w:rPr>
+            </w:pPr>
+          </w:p>
+        </w:tc>
+        <w:tc>
+          <w:tcPr>
+            <w:tcW w:w="3129" w:type="dxa"/>
+            <w:vMerge/>
+          </w:tcPr>
+          <w:p>
+            <w:pPr>
+              <w:pStyle w:val="Body"/>
+              <w:pBdr>
+                <w:top w:val="none" w:sz="0" w:space="0" w:color="auto"/>
+                <w:left w:val="none" w:sz="0" w:space="0" w:color="auto"/>
+                <w:bottom w:val="none" w:sz="0" w:space="0" w:color="auto"/>
+                <w:right w:val="none" w:sz="0" w:space="0" w:color="auto"/>
+                <w:between w:val="none" w:sz="0" w:space="0" w:color="auto"/>
+                <w:bar w:val="none" w:sz="0" w:color="auto"/>
+              </w:pBdr>
+              <w:rPr>
+                <w:i/>
+                <w:iCs/>
+                <w:sz w:val="20"/>
+                <w:szCs w:val="20"/>
+              </w:rPr>
+            </w:pPr>
+          </w:p>
+        </w:tc>
+        <w:tc>
+          <w:tcPr>
+            <w:tcW w:w="3129" w:type="dxa"/>
+            <w:vMerge/>
+          </w:tcPr>
+          <w:p>
+            <w:pPr>
+              <w:pStyle w:val="Body"/>
+              <w:pBdr>
+                <w:top w:val="none" w:sz="0" w:space="0" w:color="auto"/>
+                <w:left w:val="none" w:sz="0" w:space="0" w:color="auto"/>
+                <w:bottom w:val="none" w:sz="0" w:space="0" w:color="auto"/>
+                <w:right w:val="none" w:sz="0" w:space="0" w:color="auto"/>
+                <w:between w:val="none" w:sz="0" w:space="0" w:color="auto"/>
+                <w:bar w:val="none" w:sz="0" w:color="auto"/>
+              </w:pBdr>
+              <w:rPr>
+                <w:i/>
+                <w:iCs/>
+                <w:sz w:val="20"/>
+                <w:szCs w:val="20"/>
+              </w:rPr>
+            </w:pPr>
+          </w:p>
+        </w:tc>
+      </w:tr>
+    </w:tbl>
     <w:p>
       <w:pPr>
         <w:pStyle w:val="Body"/>
@@ -2305,8 +4354,6 @@
             <w:r>
               <w:t>A1, D</w:t>
             </w:r>
-            <w:bookmarkStart w:id="0" w:name="_GoBack"/>
-            <w:bookmarkEnd w:id="0"/>
           </w:p>
         </w:tc>
         <w:tc>
@@ -2984,23 +5031,7 @@
                 <w:b/>
                 <w:bCs/>
               </w:rPr>
-              <w:t>4</w:t>
-            </w:r>
-            <w:r>
-              <w:rPr>
-                <w:rFonts w:ascii="Courier" w:hAnsi="Courier"/>
-                <w:b/>
-                <w:bCs/>
-              </w:rPr>
-              <w:t>±</w:t>
-            </w:r>
-            <w:r>
-              <w:rPr>
-                <w:rFonts w:ascii="Courier" w:hAnsi="Courier"/>
-                <w:b/>
-                <w:bCs/>
-              </w:rPr>
-              <w:t>=</w:t>
+              <w:t>4±=</w:t>
             </w:r>
           </w:p>
         </w:tc>
@@ -3243,15 +5274,7 @@
                 <w:b/>
                 <w:bCs/>
               </w:rPr>
-              <w:t>C4+</w:t>
-            </w:r>
-            <w:r>
-              <w:rPr>
-                <w:rFonts w:ascii="Courier" w:hAnsi="Courier"/>
-                <w:b/>
-                <w:bCs/>
-              </w:rPr>
-              <w:t>2=</w:t>
+              <w:t>C4+2=</w:t>
             </w:r>
           </w:p>
         </w:tc>
@@ -3357,23 +5380,7 @@
                 <w:b/>
                 <w:bCs/>
               </w:rPr>
-              <w:t>C4.6</w:t>
-            </w:r>
-            <w:r>
-              <w:rPr>
-                <w:rFonts w:ascii="Courier" w:hAnsi="Courier"/>
-                <w:b/>
-                <w:bCs/>
-              </w:rPr>
-              <w:t>+</w:t>
-            </w:r>
-            <w:r>
-              <w:rPr>
-                <w:rFonts w:ascii="Courier" w:hAnsi="Courier"/>
-                <w:b/>
-                <w:bCs/>
-              </w:rPr>
-              <w:t>2=</w:t>
+              <w:t>C4.6+2=</w:t>
             </w:r>
           </w:p>
         </w:tc>
@@ -3479,23 +5486,7 @@
                 <w:b/>
                 <w:bCs/>
               </w:rPr>
-              <w:t>C2</w:t>
-            </w:r>
-            <w:r>
-              <w:rPr>
-                <w:rFonts w:ascii="Courier" w:hAnsi="Courier"/>
-                <w:b/>
-                <w:bCs/>
-              </w:rPr>
-              <w:t>+</w:t>
-            </w:r>
-            <w:r>
-              <w:rPr>
-                <w:rFonts w:ascii="Courier" w:hAnsi="Courier"/>
-                <w:b/>
-                <w:bCs/>
-              </w:rPr>
-              <w:t>1=</w:t>
+              <w:t>C2+1=</w:t>
             </w:r>
           </w:p>
         </w:tc>
@@ -3713,23 +5704,7 @@
                 <w:b/>
                 <w:bCs/>
               </w:rPr>
-              <w:t>C8</w:t>
-            </w:r>
-            <w:r>
-              <w:rPr>
-                <w:rFonts w:ascii="Courier" w:hAnsi="Courier"/>
-                <w:b/>
-                <w:bCs/>
-              </w:rPr>
-              <w:t>±</w:t>
-            </w:r>
-            <w:r>
-              <w:rPr>
-                <w:rFonts w:ascii="Courier" w:hAnsi="Courier"/>
-                <w:b/>
-                <w:bCs/>
-              </w:rPr>
-              <w:t>-10=</w:t>
+              <w:t>C8±-10=</w:t>
             </w:r>
           </w:p>
         </w:tc>
@@ -3843,23 +5818,7 @@
                 <w:b/>
                 <w:bCs/>
               </w:rPr>
-              <w:t>C6</w:t>
-            </w:r>
-            <w:r>
-              <w:rPr>
-                <w:rFonts w:ascii="Courier" w:hAnsi="Courier"/>
-                <w:b/>
-                <w:bCs/>
-              </w:rPr>
-              <w:t>.2</w:t>
-            </w:r>
-            <w:r>
-              <w:rPr>
-                <w:rFonts w:ascii="Courier" w:hAnsi="Courier"/>
-                <w:b/>
-                <w:bCs/>
-              </w:rPr>
-              <w:t>-2=</w:t>
+              <w:t>C6.2-2=</w:t>
             </w:r>
           </w:p>
         </w:tc>
@@ -4177,15 +6136,7 @@
                 <w:b/>
                 <w:bCs/>
               </w:rPr>
-              <w:t>5</w:t>
-            </w:r>
-            <w:r>
-              <w:rPr>
-                <w:rFonts w:ascii="Courier" w:hAnsi="Courier"/>
-                <w:b/>
-                <w:bCs/>
-              </w:rPr>
-              <w:t>±</w:t>
+              <w:t>5±</w:t>
             </w:r>
             <w:r>
               <w:rPr>
@@ -4299,23 +6250,7 @@
                 <w:b/>
                 <w:bCs/>
               </w:rPr>
-              <w:t>C3×4=</w:t>
-            </w:r>
-            <w:r>
-              <w:rPr>
-                <w:rFonts w:ascii="Courier" w:hAnsi="Courier"/>
-                <w:b/>
-                <w:bCs/>
-              </w:rPr>
-              <w:t>×</w:t>
-            </w:r>
-            <w:r>
-              <w:rPr>
-                <w:rFonts w:ascii="Courier" w:hAnsi="Courier"/>
-                <w:b/>
-                <w:bCs/>
-              </w:rPr>
-              <w:t>5</w:t>
+              <w:t>C3×4=×5</w:t>
             </w:r>
             <w:r>
               <w:rPr>
@@ -4429,23 +6364,7 @@
                 <w:b/>
                 <w:bCs/>
               </w:rPr>
-              <w:t>C3.1×4=</w:t>
-            </w:r>
-            <w:r>
-              <w:rPr>
-                <w:rFonts w:ascii="Courier" w:hAnsi="Courier"/>
-                <w:b/>
-                <w:bCs/>
-              </w:rPr>
-              <w:t>×</w:t>
-            </w:r>
-            <w:r>
-              <w:rPr>
-                <w:rFonts w:ascii="Courier" w:hAnsi="Courier"/>
-                <w:b/>
-                <w:bCs/>
-              </w:rPr>
-              <w:t>2</w:t>
+              <w:t>C3.1×4=×2</w:t>
             </w:r>
             <w:r>
               <w:rPr>
@@ -4559,39 +6478,7 @@
                 <w:b/>
                 <w:bCs/>
               </w:rPr>
-              <w:t>C3</w:t>
-            </w:r>
-            <w:r>
-              <w:rPr>
-                <w:rFonts w:ascii="Courier" w:hAnsi="Courier"/>
-                <w:b/>
-                <w:bCs/>
-              </w:rPr>
-              <w:t>±</w:t>
-            </w:r>
-            <w:r>
-              <w:rPr>
-                <w:rFonts w:ascii="Courier" w:hAnsi="Courier"/>
-                <w:b/>
-                <w:bCs/>
-              </w:rPr>
-              <w:t>×4=</w:t>
-            </w:r>
-            <w:r>
-              <w:rPr>
-                <w:rFonts w:ascii="Courier" w:hAnsi="Courier"/>
-                <w:b/>
-                <w:bCs/>
-              </w:rPr>
-              <w:t>×±</w:t>
-            </w:r>
-            <w:r>
-              <w:rPr>
-                <w:rFonts w:ascii="Courier" w:hAnsi="Courier"/>
-                <w:b/>
-                <w:bCs/>
-              </w:rPr>
-              <w:t>2</w:t>
+              <w:t>C3±×4=×±2</w:t>
             </w:r>
             <w:r>
               <w:rPr>
@@ -4851,35 +6738,13 @@
                 <w:b/>
                 <w:bCs/>
               </w:rPr>
-              <w:t>4</w:t>
-            </w:r>
-            <w:r>
-              <w:rPr>
-                <w:rFonts w:ascii="Courier" w:hAnsi="Courier"/>
-                <w:b/>
-                <w:bCs/>
-              </w:rPr>
-              <w:t>±</w:t>
-            </w:r>
-            <w:r>
-              <w:rPr>
-                <w:rFonts w:ascii="Courier" w:hAnsi="Courier"/>
-                <w:b/>
-                <w:bCs/>
-              </w:rPr>
-              <w:t>=</w:t>
+              <w:t>4±=</w:t>
             </w:r>
             <w:r>
               <w:rPr>
                 <w:rFonts w:ascii="Arial Unicode MS" w:eastAsia="Arial Unicode MS" w:hAnsi="Arial Unicode MS" w:cs="Arial Unicode MS"/>
               </w:rPr>
-              <w:t>÷</w:t>
-            </w:r>
-            <w:r>
-              <w:rPr>
-                <w:rFonts w:ascii="Arial Unicode MS" w:eastAsia="Arial Unicode MS" w:hAnsi="Arial Unicode MS" w:cs="Arial Unicode MS"/>
-              </w:rPr>
-              <w:t>2=</w:t>
+              <w:t>÷2=</w:t>
             </w:r>
           </w:p>
         </w:tc>
@@ -5027,13 +6892,7 @@
               <w:rPr>
                 <w:rFonts w:ascii="Arial Unicode MS" w:eastAsia="Arial Unicode MS" w:hAnsi="Arial Unicode MS" w:cs="Arial Unicode MS"/>
               </w:rPr>
-              <w:t>÷</w:t>
-            </w:r>
-            <w:r>
-              <w:rPr>
-                <w:rFonts w:ascii="Arial Unicode MS" w:eastAsia="Arial Unicode MS" w:hAnsi="Arial Unicode MS" w:cs="Arial Unicode MS"/>
-              </w:rPr>
-              <w:t>2=</w:t>
+              <w:t>÷2=</w:t>
             </w:r>
           </w:p>
         </w:tc>
@@ -5139,23 +6998,7 @@
                 <w:b/>
                 <w:bCs/>
               </w:rPr>
-              <w:t>C4+</w:t>
-            </w:r>
-            <w:r>
-              <w:rPr>
-                <w:rFonts w:ascii="Courier" w:hAnsi="Courier"/>
-                <w:b/>
-                <w:bCs/>
-              </w:rPr>
-              <w:t>2=</w:t>
-            </w:r>
-            <w:r>
-              <w:rPr>
-                <w:rFonts w:ascii="Courier" w:hAnsi="Courier"/>
-                <w:b/>
-                <w:bCs/>
-              </w:rPr>
-              <w:t>+2=</w:t>
+              <w:t>C4+2=+2=</w:t>
             </w:r>
           </w:p>
         </w:tc>
@@ -5261,31 +7104,7 @@
                 <w:b/>
                 <w:bCs/>
               </w:rPr>
-              <w:t>C4.6</w:t>
-            </w:r>
-            <w:r>
-              <w:rPr>
-                <w:rFonts w:ascii="Courier" w:hAnsi="Courier"/>
-                <w:b/>
-                <w:bCs/>
-              </w:rPr>
-              <w:t>+</w:t>
-            </w:r>
-            <w:r>
-              <w:rPr>
-                <w:rFonts w:ascii="Courier" w:hAnsi="Courier"/>
-                <w:b/>
-                <w:bCs/>
-              </w:rPr>
-              <w:t>2=</w:t>
-            </w:r>
-            <w:r>
-              <w:rPr>
-                <w:rFonts w:ascii="Courier" w:hAnsi="Courier"/>
-                <w:b/>
-                <w:bCs/>
-              </w:rPr>
-              <w:t>+2=</w:t>
+              <w:t>C4.6+2=+2=</w:t>
             </w:r>
           </w:p>
         </w:tc>
@@ -5391,31 +7210,7 @@
                 <w:b/>
                 <w:bCs/>
               </w:rPr>
-              <w:t>C2</w:t>
-            </w:r>
-            <w:r>
-              <w:rPr>
-                <w:rFonts w:ascii="Courier" w:hAnsi="Courier"/>
-                <w:b/>
-                <w:bCs/>
-              </w:rPr>
-              <w:t>+</w:t>
-            </w:r>
-            <w:r>
-              <w:rPr>
-                <w:rFonts w:ascii="Courier" w:hAnsi="Courier"/>
-                <w:b/>
-                <w:bCs/>
-              </w:rPr>
-              <w:t>1=</w:t>
-            </w:r>
-            <w:r>
-              <w:rPr>
-                <w:rFonts w:ascii="Courier" w:hAnsi="Courier"/>
-                <w:b/>
-                <w:bCs/>
-              </w:rPr>
-              <w:t>+10=</w:t>
+              <w:t>C2+1=+10=</w:t>
             </w:r>
           </w:p>
         </w:tc>
@@ -5627,39 +7422,7 @@
                 <w:b/>
                 <w:bCs/>
               </w:rPr>
-              <w:t>C8</w:t>
-            </w:r>
-            <w:r>
-              <w:rPr>
-                <w:rFonts w:ascii="Courier" w:hAnsi="Courier"/>
-                <w:b/>
-                <w:bCs/>
-              </w:rPr>
-              <w:t>±</w:t>
-            </w:r>
-            <w:r>
-              <w:rPr>
-                <w:rFonts w:ascii="Courier" w:hAnsi="Courier"/>
-                <w:b/>
-                <w:bCs/>
-              </w:rPr>
-              <w:t>-10=-2</w:t>
-            </w:r>
-            <w:r>
-              <w:rPr>
-                <w:rFonts w:ascii="Courier" w:hAnsi="Courier"/>
-                <w:b/>
-                <w:bCs/>
-              </w:rPr>
-              <w:t>±</w:t>
-            </w:r>
-            <w:r>
-              <w:rPr>
-                <w:rFonts w:ascii="Courier" w:hAnsi="Courier"/>
-                <w:b/>
-                <w:bCs/>
-              </w:rPr>
-              <w:t>=</w:t>
+              <w:t>C8±-10=-2±=</w:t>
             </w:r>
           </w:p>
         </w:tc>
@@ -5765,31 +7528,7 @@
                 <w:b/>
                 <w:bCs/>
               </w:rPr>
-              <w:t>C6</w:t>
-            </w:r>
-            <w:r>
-              <w:rPr>
-                <w:rFonts w:ascii="Courier" w:hAnsi="Courier"/>
-                <w:b/>
-                <w:bCs/>
-              </w:rPr>
-              <w:t>.2</w:t>
-            </w:r>
-            <w:r>
-              <w:rPr>
-                <w:rFonts w:ascii="Courier" w:hAnsi="Courier"/>
-                <w:b/>
-                <w:bCs/>
-              </w:rPr>
-              <w:t>-2=</w:t>
-            </w:r>
-            <w:r>
-              <w:rPr>
-                <w:rFonts w:ascii="Courier" w:hAnsi="Courier"/>
-                <w:b/>
-                <w:bCs/>
-              </w:rPr>
-              <w:t>-3=</w:t>
+              <w:t>C6.2-2=-3=</w:t>
             </w:r>
           </w:p>
         </w:tc>
@@ -6107,23 +7846,7 @@
                 <w:b/>
                 <w:bCs/>
               </w:rPr>
-              <w:t>5</w:t>
-            </w:r>
-            <w:r>
-              <w:rPr>
-                <w:rFonts w:ascii="Courier" w:hAnsi="Courier"/>
-                <w:b/>
-                <w:bCs/>
-              </w:rPr>
-              <w:t>±</w:t>
-            </w:r>
-            <w:r>
-              <w:rPr>
-                <w:rFonts w:ascii="Courier" w:hAnsi="Courier"/>
-                <w:b/>
-                <w:bCs/>
-              </w:rPr>
-              <w:t>%%</w:t>
+              <w:t>5±%%</w:t>
             </w:r>
           </w:p>
         </w:tc>
@@ -8024,14 +9747,27 @@
     <w:r>
       <w:t xml:space="preserve"> of </w:t>
     </w:r>
-    <w:fldSimple w:instr=" NUMPAGES ">
-      <w:r>
-        <w:rPr>
-          <w:noProof/>
-        </w:rPr>
-        <w:t>1</w:t>
-      </w:r>
-    </w:fldSimple>
+    <w:r>
+      <w:fldChar w:fldCharType="begin"/>
+    </w:r>
+    <w:r>
+      <w:instrText xml:space="preserve"> NUMPAGES </w:instrText>
+    </w:r>
+    <w:r>
+      <w:fldChar w:fldCharType="separate"/>
+    </w:r>
+    <w:r>
+      <w:rPr>
+        <w:noProof/>
+      </w:rPr>
+      <w:t>1</w:t>
+    </w:r>
+    <w:r>
+      <w:rPr>
+        <w:noProof/>
+      </w:rPr>
+      <w:fldChar w:fldCharType="end"/>
+    </w:r>
   </w:p>
 </w:ftr>
 </file>
@@ -8786,7 +10522,7 @@
   <w:num w:numId="4">
     <w:abstractNumId w:val="3"/>
     <w:lvlOverride w:ilvl="0">
-      <w:lvl w:ilvl="0" w:tplc="0A5E25E8">
+      <w:lvl w:ilvl="0" w:tplc="F1AC113E">
         <w:start w:val="1"/>
         <w:numFmt w:val="upperLetter"/>
         <w:lvlText w:val="%1."/>
@@ -8813,7 +10549,7 @@
       </w:lvl>
     </w:lvlOverride>
     <w:lvlOverride w:ilvl="1">
-      <w:lvl w:ilvl="1" w:tplc="B6B6FE24">
+      <w:lvl w:ilvl="1" w:tplc="ED381354">
         <w:start w:val="1"/>
         <w:numFmt w:val="upperLetter"/>
         <w:lvlText w:val="%2."/>
@@ -8840,7 +10576,7 @@
       </w:lvl>
     </w:lvlOverride>
     <w:lvlOverride w:ilvl="2">
-      <w:lvl w:ilvl="2" w:tplc="6CA8F50E">
+      <w:lvl w:ilvl="2" w:tplc="E1F2C17E">
         <w:start w:val="1"/>
         <w:numFmt w:val="lowerRoman"/>
         <w:lvlText w:val="%3."/>
@@ -8867,7 +10603,7 @@
       </w:lvl>
     </w:lvlOverride>
     <w:lvlOverride w:ilvl="3">
-      <w:lvl w:ilvl="3" w:tplc="D55A5698">
+      <w:lvl w:ilvl="3" w:tplc="75BC3110">
         <w:start w:val="1"/>
         <w:numFmt w:val="decimal"/>
         <w:lvlText w:val="%4."/>
@@ -8894,7 +10630,7 @@
       </w:lvl>
     </w:lvlOverride>
     <w:lvlOverride w:ilvl="4">
-      <w:lvl w:ilvl="4" w:tplc="7FFA344C">
+      <w:lvl w:ilvl="4" w:tplc="9AFAEB08">
         <w:start w:val="1"/>
         <w:numFmt w:val="lowerLetter"/>
         <w:lvlText w:val="%5."/>
@@ -8921,7 +10657,7 @@
       </w:lvl>
     </w:lvlOverride>
     <w:lvlOverride w:ilvl="5">
-      <w:lvl w:ilvl="5" w:tplc="9EEC6F0C">
+      <w:lvl w:ilvl="5" w:tplc="38FC8F04">
         <w:start w:val="1"/>
         <w:numFmt w:val="lowerRoman"/>
         <w:lvlText w:val="%6."/>
@@ -8948,7 +10684,7 @@
       </w:lvl>
     </w:lvlOverride>
     <w:lvlOverride w:ilvl="6">
-      <w:lvl w:ilvl="6" w:tplc="86F04614">
+      <w:lvl w:ilvl="6" w:tplc="180ABA2E">
         <w:start w:val="1"/>
         <w:numFmt w:val="decimal"/>
         <w:lvlText w:val="%7."/>
@@ -8975,7 +10711,7 @@
       </w:lvl>
     </w:lvlOverride>
     <w:lvlOverride w:ilvl="7">
-      <w:lvl w:ilvl="7" w:tplc="F84C3D82">
+      <w:lvl w:ilvl="7" w:tplc="2D7E9F34">
         <w:start w:val="1"/>
         <w:numFmt w:val="lowerLetter"/>
         <w:lvlText w:val="%8."/>
@@ -9002,7 +10738,7 @@
       </w:lvl>
     </w:lvlOverride>
     <w:lvlOverride w:ilvl="8">
-      <w:lvl w:ilvl="8" w:tplc="045ED024">
+      <w:lvl w:ilvl="8" w:tplc="169A4FE4">
         <w:start w:val="1"/>
         <w:numFmt w:val="lowerRoman"/>
         <w:lvlText w:val="%9."/>
@@ -9590,6 +11326,29 @@
     <w:link w:val="Footer"/>
     <w:uiPriority w:val="99"/>
     <w:rsid w:val="00B5428F"/>
+  </w:style>
+  <w:style w:type="table" w:styleId="TableGrid">
+    <w:name w:val="Table Grid"/>
+    <w:basedOn w:val="TableNormal"/>
+    <w:uiPriority w:val="39"/>
+    <w:rsid w:val="00132D12"/>
+    <w:tblPr>
+      <w:tblInd w:w="0" w:type="dxa"/>
+      <w:tblBorders>
+        <w:top w:val="single" w:sz="4" w:space="0" w:color="auto"/>
+        <w:left w:val="single" w:sz="4" w:space="0" w:color="auto"/>
+        <w:bottom w:val="single" w:sz="4" w:space="0" w:color="auto"/>
+        <w:right w:val="single" w:sz="4" w:space="0" w:color="auto"/>
+        <w:insideH w:val="single" w:sz="4" w:space="0" w:color="auto"/>
+        <w:insideV w:val="single" w:sz="4" w:space="0" w:color="auto"/>
+      </w:tblBorders>
+      <w:tblCellMar>
+        <w:top w:w="0" w:type="dxa"/>
+        <w:left w:w="108" w:type="dxa"/>
+        <w:bottom w:w="0" w:type="dxa"/>
+        <w:right w:w="108" w:type="dxa"/>
+      </w:tblCellMar>
+    </w:tblPr>
   </w:style>
 </w:styles>
 </file>
@@ -10701,7 +12460,7 @@
 </file>
 
 <file path=customXml/itemProps1.xml><?xml version="1.0" encoding="utf-8"?>
-<ds:datastoreItem xmlns:ds="http://schemas.openxmlformats.org/officeDocument/2006/customXml" ds:itemID="{A65B056C-7953-6345-9A9F-A4E785D26850}">
+<ds:datastoreItem xmlns:ds="http://schemas.openxmlformats.org/officeDocument/2006/customXml" ds:itemID="{0B71349F-08D7-E548-9713-BDF6E7535F72}">
   <ds:schemaRefs>
     <ds:schemaRef ds:uri="http://schemas.openxmlformats.org/officeDocument/2006/bibliography"/>
   </ds:schemaRefs>

</xml_diff>